<commit_message>
Fix "Protocol" and "Interface" in 4 question
</commit_message>
<xml_diff>
--- a/5_term/TOKS/Exam/Answers.docx
+++ b/5_term/TOKS/Exam/Answers.docx
@@ -1144,7 +1144,16 @@
         </w:numPr>
       </w:pPr>
       <w:r>
-        <w:t>Интерфейс – взаимодействие между соединениями на одном уровне (горизонтальное)</w:t>
+        <w:t xml:space="preserve">Интерфейс – взаимодействие между </w:t>
+      </w:r>
+      <w:r>
+        <w:t xml:space="preserve">пространственно совмещёнными соседними уровнями </w:t>
+      </w:r>
+      <w:r>
+        <w:rPr>
+          <w:lang w:val="en-US"/>
+        </w:rPr>
+        <w:t>OSI</w:t>
       </w:r>
     </w:p>
     <w:p>
@@ -1156,7 +1165,13 @@
         </w:numPr>
       </w:pPr>
       <w:r>
-        <w:t xml:space="preserve">Протокол – взаимодействие между разными уровнями </w:t>
+        <w:t xml:space="preserve">Протокол – взаимодействие между </w:t>
+      </w:r>
+      <w:r>
+        <w:t xml:space="preserve">пространственно разнесёнными одинаковыми </w:t>
+      </w:r>
+      <w:r>
+        <w:t xml:space="preserve">уровнями </w:t>
       </w:r>
       <w:r>
         <w:rPr>
@@ -1191,7 +1206,12 @@
         <w:t>IP</w:t>
       </w:r>
       <w:r>
-        <w:t xml:space="preserve">. Связана с одноимённым протоколом. </w:t>
+        <w:t>. Связана с одноимён</w:t>
+      </w:r>
+      <w:bookmarkStart w:id="0" w:name="_GoBack"/>
+      <w:bookmarkEnd w:id="0"/>
+      <w:r>
+        <w:t xml:space="preserve">ным протоколом. </w:t>
       </w:r>
     </w:p>
     <w:p>
@@ -1340,6 +1360,7 @@
         <w:rPr>
           <w:lang w:val="en-US"/>
         </w:rPr>
+        <w:lastRenderedPageBreak/>
         <w:t>Distribution</w:t>
       </w:r>
       <w:r>
@@ -1358,423 +1379,422 @@
         <w:rPr>
           <w:lang w:val="en-US"/>
         </w:rPr>
+        <w:t>Core</w:t>
+      </w:r>
+      <w:r>
+        <w:t xml:space="preserve"> – ядра (обеспечение высокоскоростной связи)</w:t>
+      </w:r>
+    </w:p>
+    <w:p/>
+    <w:p>
+      <w:pPr>
+        <w:pStyle w:val="a4"/>
+        <w:numPr>
+          <w:ilvl w:val="0"/>
+          <w:numId w:val="1"/>
+        </w:numPr>
+      </w:pPr>
+      <w:r>
+        <w:t>Физический уровень модели OSI.</w:t>
+      </w:r>
+    </w:p>
+    <w:p>
+      <w:pPr>
+        <w:ind w:left="709"/>
+      </w:pPr>
+      <w:r>
+        <w:t xml:space="preserve">На </w:t>
+      </w:r>
+      <w:r>
+        <w:t>физическом уровне формализуют подключение сетевого устройства к КС. В пространстве представляется точкой подключения к КС. Специфические понятия: среда, разъём (физ. порт), несущая частота, модуляция, сигнал. Описывает способы передачи бит (а не пакетов!), через физические линии связи.</w:t>
+      </w:r>
+    </w:p>
+    <w:p>
+      <w:pPr>
+        <w:ind w:left="709"/>
+      </w:pPr>
+    </w:p>
+    <w:p>
+      <w:pPr>
+        <w:pStyle w:val="a4"/>
+        <w:numPr>
+          <w:ilvl w:val="0"/>
+          <w:numId w:val="1"/>
+        </w:numPr>
+      </w:pPr>
+      <w:r>
+        <w:t>Канальный уровень модели OSI</w:t>
+      </w:r>
+      <w:r>
+        <w:t>.</w:t>
+      </w:r>
+    </w:p>
+    <w:p>
+      <w:r>
+        <w:t xml:space="preserve">На канальном уровне формализуют взаимодействие между узлами (станциями), находящимися в одном сегменте сети. </w:t>
+      </w:r>
+    </w:p>
+    <w:p>
+      <w:r>
+        <w:t>Специфические понятия канального уровня:</w:t>
+      </w:r>
+    </w:p>
+    <w:p>
+      <w:pPr>
+        <w:pStyle w:val="a4"/>
+        <w:numPr>
+          <w:ilvl w:val="0"/>
+          <w:numId w:val="9"/>
+        </w:numPr>
+      </w:pPr>
+      <w:r>
+        <w:t xml:space="preserve">Сегмент – множество станций (любое устройство, принимающее трафик), объединённых одной </w:t>
+      </w:r>
+      <w:proofErr w:type="spellStart"/>
+      <w:r>
+        <w:t>СрПД</w:t>
+      </w:r>
+      <w:proofErr w:type="spellEnd"/>
+      <w:r>
+        <w:t>, которые видят друг друга непосредственно.</w:t>
+      </w:r>
+    </w:p>
+    <w:p>
+      <w:pPr>
+        <w:pStyle w:val="a4"/>
+        <w:numPr>
+          <w:ilvl w:val="0"/>
+          <w:numId w:val="9"/>
+        </w:numPr>
+      </w:pPr>
+      <w:r>
+        <w:t>Физ. и лог. топология сегмента</w:t>
+      </w:r>
+    </w:p>
+    <w:p>
+      <w:pPr>
+        <w:pStyle w:val="a4"/>
+        <w:numPr>
+          <w:ilvl w:val="0"/>
+          <w:numId w:val="9"/>
+        </w:numPr>
+      </w:pPr>
+      <w:r>
+        <w:t>Бит- байт- стаффинг</w:t>
+      </w:r>
+    </w:p>
+    <w:p>
+      <w:pPr>
+        <w:pStyle w:val="a4"/>
+        <w:numPr>
+          <w:ilvl w:val="0"/>
+          <w:numId w:val="9"/>
+        </w:numPr>
+      </w:pPr>
+      <w:r>
+        <w:t>Пакет (кадр)</w:t>
+      </w:r>
+    </w:p>
+    <w:p>
+      <w:pPr>
+        <w:pStyle w:val="a4"/>
+        <w:numPr>
+          <w:ilvl w:val="0"/>
+          <w:numId w:val="9"/>
+        </w:numPr>
+      </w:pPr>
+      <w:r>
+        <w:t>Канальный код</w:t>
+      </w:r>
+    </w:p>
+    <w:p>
+      <w:pPr>
+        <w:pStyle w:val="a4"/>
+        <w:numPr>
+          <w:ilvl w:val="0"/>
+          <w:numId w:val="9"/>
+        </w:numPr>
+      </w:pPr>
+      <w:r>
+        <w:t>Код проверки целостности</w:t>
+      </w:r>
+    </w:p>
+    <w:p>
+      <w:pPr>
+        <w:pStyle w:val="a4"/>
+        <w:numPr>
+          <w:ilvl w:val="0"/>
+          <w:numId w:val="9"/>
+        </w:numPr>
+      </w:pPr>
+      <w:r>
+        <w:t>Алгоритм доступа к моноканалу</w:t>
+      </w:r>
+    </w:p>
+    <w:p>
+      <w:r>
+        <w:t xml:space="preserve">Канальный уровень разделяют на два подуровня: </w:t>
+      </w:r>
+    </w:p>
+    <w:p>
+      <w:pPr>
+        <w:pStyle w:val="a4"/>
+        <w:numPr>
+          <w:ilvl w:val="0"/>
+          <w:numId w:val="10"/>
+        </w:numPr>
+        <w:rPr>
+          <w:lang w:val="en-US"/>
+        </w:rPr>
+      </w:pPr>
+      <w:r>
+        <w:rPr>
+          <w:lang w:val="en-US"/>
+        </w:rPr>
+        <w:t xml:space="preserve">MAC (Media Access </w:t>
+      </w:r>
+      <w:r>
+        <w:rPr>
+          <w:lang w:val="en-US"/>
+        </w:rPr>
+        <w:t>Control</w:t>
+      </w:r>
+      <w:r>
+        <w:rPr>
+          <w:lang w:val="en-US"/>
+        </w:rPr>
+        <w:t xml:space="preserve">) – </w:t>
+      </w:r>
+      <w:r>
+        <w:t>контроль</w:t>
+      </w:r>
+      <w:r>
+        <w:rPr>
+          <w:lang w:val="en-US"/>
+        </w:rPr>
+        <w:t xml:space="preserve"> </w:t>
+      </w:r>
+      <w:r>
+        <w:t>доступа</w:t>
+      </w:r>
+      <w:r>
+        <w:rPr>
+          <w:lang w:val="en-US"/>
+        </w:rPr>
+        <w:t xml:space="preserve"> </w:t>
+      </w:r>
+      <w:r>
+        <w:t>к</w:t>
+      </w:r>
+      <w:r>
+        <w:rPr>
+          <w:lang w:val="en-US"/>
+        </w:rPr>
+        <w:t xml:space="preserve"> </w:t>
+      </w:r>
+      <w:proofErr w:type="spellStart"/>
+      <w:r>
+        <w:t>СрПД</w:t>
+      </w:r>
+      <w:proofErr w:type="spellEnd"/>
+      <w:r>
+        <w:t xml:space="preserve">. </w:t>
+      </w:r>
+    </w:p>
+    <w:p>
+      <w:pPr>
+        <w:pStyle w:val="a4"/>
+        <w:numPr>
+          <w:ilvl w:val="0"/>
+          <w:numId w:val="10"/>
+        </w:numPr>
+      </w:pPr>
+      <w:r>
+        <w:rPr>
+          <w:lang w:val="en-US"/>
+        </w:rPr>
+        <w:t>LLC</w:t>
+      </w:r>
+      <w:r>
+        <w:t xml:space="preserve"> (</w:t>
+      </w:r>
+      <w:r>
+        <w:rPr>
+          <w:lang w:val="en-US"/>
+        </w:rPr>
+        <w:t>Logical</w:t>
+      </w:r>
+      <w:r>
+        <w:t xml:space="preserve"> </w:t>
+      </w:r>
+      <w:r>
+        <w:rPr>
+          <w:lang w:val="en-US"/>
+        </w:rPr>
+        <w:t>Link</w:t>
+      </w:r>
+      <w:r>
+        <w:t xml:space="preserve"> </w:t>
+      </w:r>
+      <w:r>
+        <w:rPr>
+          <w:lang w:val="en-US"/>
+        </w:rPr>
+        <w:t>Control</w:t>
+      </w:r>
+      <w:r>
+        <w:t xml:space="preserve">) – </w:t>
+      </w:r>
+      <w:r>
+        <w:t xml:space="preserve">контроль логического соединения. </w:t>
+      </w:r>
+    </w:p>
+    <w:p>
+      <w:r>
+        <w:t xml:space="preserve">На подуровне </w:t>
+      </w:r>
+      <w:r>
+        <w:rPr>
+          <w:lang w:val="en-US"/>
+        </w:rPr>
+        <w:t>MAC</w:t>
+      </w:r>
+      <w:r>
+        <w:t xml:space="preserve"> </w:t>
+      </w:r>
+      <w:r>
+        <w:t>осуществляется взаимодействие с физическим уровнем, такие как формирование и распознавание пакетов, адресация, канальное кодирование.</w:t>
+      </w:r>
+    </w:p>
+    <w:p>
+      <w:r>
+        <w:t xml:space="preserve">На </w:t>
+      </w:r>
+      <w:r>
+        <w:rPr>
+          <w:lang w:val="en-US"/>
+        </w:rPr>
+        <w:t>LLC</w:t>
+      </w:r>
+      <w:r>
+        <w:t xml:space="preserve"> осуществляется взаимодействие с сетевым уровнем, такие как разбиение на пакеты, сборка данных из пакетов, определение подсистемы и другие.</w:t>
+      </w:r>
+    </w:p>
+    <w:p/>
+    <w:p>
+      <w:pPr>
+        <w:pStyle w:val="a4"/>
+        <w:numPr>
+          <w:ilvl w:val="0"/>
+          <w:numId w:val="1"/>
+        </w:numPr>
+      </w:pPr>
+      <w:r>
+        <w:t>Сетевой уровень модели OSI</w:t>
+      </w:r>
+      <w:r>
+        <w:t>.</w:t>
+      </w:r>
+    </w:p>
+    <w:p>
+      <w:r>
+        <w:t>Сетевой уровень позволяет «выйти» за пределы сегмента.</w:t>
+      </w:r>
+      <w:r>
+        <w:t xml:space="preserve"> П</w:t>
+      </w:r>
+      <w:r>
+        <w:t>редназначается для определения пути передачи данных</w:t>
+      </w:r>
+      <w:r>
+        <w:t xml:space="preserve">. </w:t>
+      </w:r>
+    </w:p>
+    <w:p>
+      <w:r>
+        <w:t xml:space="preserve">На сетевом уровне формализуют построение полноценной КС, охватывающей произвольное количество сегментов. </w:t>
+      </w:r>
+    </w:p>
+    <w:p>
+      <w:r>
+        <w:t>Специфическими понятиями сетевого уровня являются:</w:t>
+      </w:r>
+    </w:p>
+    <w:p>
+      <w:pPr>
+        <w:pStyle w:val="a4"/>
+        <w:numPr>
+          <w:ilvl w:val="0"/>
+          <w:numId w:val="11"/>
+        </w:numPr>
+      </w:pPr>
+      <w:r>
+        <w:t>пакет (собственно пакет);</w:t>
+      </w:r>
+    </w:p>
+    <w:p>
+      <w:pPr>
+        <w:pStyle w:val="a4"/>
+        <w:numPr>
+          <w:ilvl w:val="0"/>
+          <w:numId w:val="11"/>
+        </w:numPr>
+      </w:pPr>
+      <w:r>
+        <w:t>адресация в пределах всей КС;</w:t>
+      </w:r>
+    </w:p>
+    <w:p>
+      <w:pPr>
+        <w:pStyle w:val="a4"/>
+        <w:numPr>
+          <w:ilvl w:val="0"/>
+          <w:numId w:val="11"/>
+        </w:numPr>
+      </w:pPr>
+      <w:r>
+        <w:t>маршрутизация.</w:t>
+      </w:r>
+    </w:p>
+    <w:p>
+      <w:pPr>
+        <w:pStyle w:val="a4"/>
+        <w:ind w:left="1428"/>
+      </w:pPr>
+    </w:p>
+    <w:p>
+      <w:pPr>
+        <w:pStyle w:val="a4"/>
+        <w:numPr>
+          <w:ilvl w:val="0"/>
+          <w:numId w:val="1"/>
+        </w:numPr>
+      </w:pPr>
+      <w:r>
+        <w:t>Транспортный и сеансовый уровни модели OSI</w:t>
+      </w:r>
+      <w:r>
+        <w:t>.</w:t>
+      </w:r>
+    </w:p>
+    <w:p>
+      <w:r>
+        <w:t>Транспортный уровень позволяет перейти от оборудования к программам. На нём формализуют использование ПО сетевым оборудованием, т.е. как отдельно взятым программам использовать «транспорт». Предназначен для доставки данных</w:t>
+      </w:r>
+    </w:p>
+    <w:p>
+      <w:r>
+        <w:t xml:space="preserve">Спец. понятия: пакет (сегмент сообщения), программный порт, логическое соединение, надёжность доставки, алгоритм борьбы с заторами в СПД. </w:t>
+      </w:r>
+    </w:p>
+    <w:p>
+      <w:r>
         <w:lastRenderedPageBreak/>
-        <w:t>Core</w:t>
-      </w:r>
-      <w:r>
-        <w:t xml:space="preserve"> – ядра (обеспечение высокоскоростной связи)</w:t>
-      </w:r>
-    </w:p>
-    <w:p/>
-    <w:p>
-      <w:pPr>
-        <w:pStyle w:val="a4"/>
-        <w:numPr>
-          <w:ilvl w:val="0"/>
-          <w:numId w:val="1"/>
-        </w:numPr>
-      </w:pPr>
-      <w:r>
-        <w:t>Физический уровень модели OSI.</w:t>
-      </w:r>
-    </w:p>
-    <w:p>
-      <w:pPr>
-        <w:ind w:left="709"/>
-      </w:pPr>
-      <w:r>
-        <w:t xml:space="preserve">На </w:t>
-      </w:r>
-      <w:r>
-        <w:t>физическом уровне формализуют подключение сетевого устройства к КС. В пространстве представляется точкой подключения к КС. Специфические понятия: среда, разъём (физ. порт), несущая частота, модуляция, сигнал. Описывает способы передачи бит (а не пакетов!), через физические линии связи.</w:t>
-      </w:r>
-    </w:p>
-    <w:p>
-      <w:pPr>
-        <w:ind w:left="709"/>
-      </w:pPr>
-    </w:p>
-    <w:p>
-      <w:pPr>
-        <w:pStyle w:val="a4"/>
-        <w:numPr>
-          <w:ilvl w:val="0"/>
-          <w:numId w:val="1"/>
-        </w:numPr>
-      </w:pPr>
-      <w:r>
-        <w:t>Канальный уровень модели OSI</w:t>
-      </w:r>
-      <w:r>
-        <w:t>.</w:t>
-      </w:r>
-    </w:p>
-    <w:p>
-      <w:r>
-        <w:t xml:space="preserve">На канальном уровне формализуют взаимодействие между узлами (станциями), находящимися в одном сегменте сети. </w:t>
-      </w:r>
-    </w:p>
-    <w:p>
-      <w:r>
-        <w:t>Специфические понятия канального уровня:</w:t>
-      </w:r>
-    </w:p>
-    <w:p>
-      <w:pPr>
-        <w:pStyle w:val="a4"/>
-        <w:numPr>
-          <w:ilvl w:val="0"/>
-          <w:numId w:val="9"/>
-        </w:numPr>
-      </w:pPr>
-      <w:r>
-        <w:t xml:space="preserve">Сегмент – множество станций (любое устройство, принимающее трафик), объединённых одной </w:t>
-      </w:r>
-      <w:proofErr w:type="spellStart"/>
-      <w:r>
-        <w:t>СрПД</w:t>
-      </w:r>
-      <w:proofErr w:type="spellEnd"/>
-      <w:r>
-        <w:t>, которые видят друг друга непосредственно.</w:t>
-      </w:r>
-    </w:p>
-    <w:p>
-      <w:pPr>
-        <w:pStyle w:val="a4"/>
-        <w:numPr>
-          <w:ilvl w:val="0"/>
-          <w:numId w:val="9"/>
-        </w:numPr>
-      </w:pPr>
-      <w:r>
-        <w:t>Физ. и лог. топология сегмента</w:t>
-      </w:r>
-    </w:p>
-    <w:p>
-      <w:pPr>
-        <w:pStyle w:val="a4"/>
-        <w:numPr>
-          <w:ilvl w:val="0"/>
-          <w:numId w:val="9"/>
-        </w:numPr>
-      </w:pPr>
-      <w:r>
-        <w:t>Бит- байт- стаффинг</w:t>
-      </w:r>
-    </w:p>
-    <w:p>
-      <w:pPr>
-        <w:pStyle w:val="a4"/>
-        <w:numPr>
-          <w:ilvl w:val="0"/>
-          <w:numId w:val="9"/>
-        </w:numPr>
-      </w:pPr>
-      <w:r>
-        <w:t>Пакет (кадр)</w:t>
-      </w:r>
-    </w:p>
-    <w:p>
-      <w:pPr>
-        <w:pStyle w:val="a4"/>
-        <w:numPr>
-          <w:ilvl w:val="0"/>
-          <w:numId w:val="9"/>
-        </w:numPr>
-      </w:pPr>
-      <w:r>
-        <w:t>Канальный код</w:t>
-      </w:r>
-    </w:p>
-    <w:p>
-      <w:pPr>
-        <w:pStyle w:val="a4"/>
-        <w:numPr>
-          <w:ilvl w:val="0"/>
-          <w:numId w:val="9"/>
-        </w:numPr>
-      </w:pPr>
-      <w:r>
-        <w:t>Код проверки целостности</w:t>
-      </w:r>
-    </w:p>
-    <w:p>
-      <w:pPr>
-        <w:pStyle w:val="a4"/>
-        <w:numPr>
-          <w:ilvl w:val="0"/>
-          <w:numId w:val="9"/>
-        </w:numPr>
-      </w:pPr>
-      <w:r>
-        <w:t>Алгоритм доступа к моноканалу</w:t>
-      </w:r>
-    </w:p>
-    <w:p>
-      <w:r>
-        <w:t xml:space="preserve">Канальный уровень разделяют на два подуровня: </w:t>
-      </w:r>
-    </w:p>
-    <w:p>
-      <w:pPr>
-        <w:pStyle w:val="a4"/>
-        <w:numPr>
-          <w:ilvl w:val="0"/>
-          <w:numId w:val="10"/>
-        </w:numPr>
-        <w:rPr>
-          <w:lang w:val="en-US"/>
-        </w:rPr>
-      </w:pPr>
-      <w:r>
-        <w:rPr>
-          <w:lang w:val="en-US"/>
-        </w:rPr>
-        <w:t xml:space="preserve">MAC (Media Access </w:t>
-      </w:r>
-      <w:r>
-        <w:rPr>
-          <w:lang w:val="en-US"/>
-        </w:rPr>
-        <w:t>Control</w:t>
-      </w:r>
-      <w:r>
-        <w:rPr>
-          <w:lang w:val="en-US"/>
-        </w:rPr>
-        <w:t xml:space="preserve">) – </w:t>
-      </w:r>
-      <w:r>
-        <w:t>контроль</w:t>
-      </w:r>
-      <w:r>
-        <w:rPr>
-          <w:lang w:val="en-US"/>
-        </w:rPr>
-        <w:t xml:space="preserve"> </w:t>
-      </w:r>
-      <w:r>
-        <w:t>доступа</w:t>
-      </w:r>
-      <w:r>
-        <w:rPr>
-          <w:lang w:val="en-US"/>
-        </w:rPr>
-        <w:t xml:space="preserve"> </w:t>
-      </w:r>
-      <w:r>
-        <w:t>к</w:t>
-      </w:r>
-      <w:r>
-        <w:rPr>
-          <w:lang w:val="en-US"/>
-        </w:rPr>
-        <w:t xml:space="preserve"> </w:t>
-      </w:r>
-      <w:proofErr w:type="spellStart"/>
-      <w:r>
-        <w:t>СрПД</w:t>
-      </w:r>
-      <w:proofErr w:type="spellEnd"/>
-      <w:r>
-        <w:t xml:space="preserve">. </w:t>
-      </w:r>
-    </w:p>
-    <w:p>
-      <w:pPr>
-        <w:pStyle w:val="a4"/>
-        <w:numPr>
-          <w:ilvl w:val="0"/>
-          <w:numId w:val="10"/>
-        </w:numPr>
-      </w:pPr>
-      <w:r>
-        <w:rPr>
-          <w:lang w:val="en-US"/>
-        </w:rPr>
-        <w:t>LLC</w:t>
-      </w:r>
-      <w:r>
-        <w:t xml:space="preserve"> (</w:t>
-      </w:r>
-      <w:r>
-        <w:rPr>
-          <w:lang w:val="en-US"/>
-        </w:rPr>
-        <w:t>Logical</w:t>
-      </w:r>
-      <w:r>
-        <w:t xml:space="preserve"> </w:t>
-      </w:r>
-      <w:r>
-        <w:rPr>
-          <w:lang w:val="en-US"/>
-        </w:rPr>
-        <w:t>Link</w:t>
-      </w:r>
-      <w:r>
-        <w:t xml:space="preserve"> </w:t>
-      </w:r>
-      <w:r>
-        <w:rPr>
-          <w:lang w:val="en-US"/>
-        </w:rPr>
-        <w:t>Control</w:t>
-      </w:r>
-      <w:r>
-        <w:t xml:space="preserve">) – </w:t>
-      </w:r>
-      <w:r>
-        <w:t xml:space="preserve">контроль логического соединения. </w:t>
-      </w:r>
-    </w:p>
-    <w:p>
-      <w:r>
-        <w:t xml:space="preserve">На подуровне </w:t>
-      </w:r>
-      <w:r>
-        <w:rPr>
-          <w:lang w:val="en-US"/>
-        </w:rPr>
-        <w:t>MAC</w:t>
-      </w:r>
-      <w:r>
-        <w:t xml:space="preserve"> </w:t>
-      </w:r>
-      <w:r>
-        <w:t>осуществляется взаимодействие с физическим уровнем, такие как формирование и распознавание пакетов, адресация, канальное кодирование.</w:t>
-      </w:r>
-    </w:p>
-    <w:p>
-      <w:r>
-        <w:t xml:space="preserve">На </w:t>
-      </w:r>
-      <w:r>
-        <w:rPr>
-          <w:lang w:val="en-US"/>
-        </w:rPr>
-        <w:t>LLC</w:t>
-      </w:r>
-      <w:r>
-        <w:t xml:space="preserve"> осуществляется взаимодействие с сетевым уровнем, такие как разбиение на пакеты, сборка данных из пакетов, определение подсистемы и другие.</w:t>
-      </w:r>
-    </w:p>
-    <w:p/>
-    <w:p>
-      <w:pPr>
-        <w:pStyle w:val="a4"/>
-        <w:numPr>
-          <w:ilvl w:val="0"/>
-          <w:numId w:val="1"/>
-        </w:numPr>
-      </w:pPr>
-      <w:r>
-        <w:t>Сетевой уровень модели OSI</w:t>
-      </w:r>
-      <w:r>
-        <w:t>.</w:t>
-      </w:r>
-    </w:p>
-    <w:p>
-      <w:r>
-        <w:t>Сетевой уровень позволяет «выйти» за пределы сегмента.</w:t>
-      </w:r>
-      <w:r>
-        <w:t xml:space="preserve"> П</w:t>
-      </w:r>
-      <w:r>
-        <w:t>редназначается для определения пути передачи данных</w:t>
-      </w:r>
-      <w:r>
-        <w:t xml:space="preserve">. </w:t>
-      </w:r>
-    </w:p>
-    <w:p>
-      <w:r>
-        <w:t xml:space="preserve">На сетевом уровне формализуют построение полноценной КС, охватывающей произвольное количество сегментов. </w:t>
-      </w:r>
-    </w:p>
-    <w:p>
-      <w:r>
-        <w:t>Специфическими понятиями сетевого уровня являются:</w:t>
-      </w:r>
-    </w:p>
-    <w:p>
-      <w:pPr>
-        <w:pStyle w:val="a4"/>
-        <w:numPr>
-          <w:ilvl w:val="0"/>
-          <w:numId w:val="11"/>
-        </w:numPr>
-      </w:pPr>
-      <w:r>
-        <w:t>пакет (собственно пакет);</w:t>
-      </w:r>
-    </w:p>
-    <w:p>
-      <w:pPr>
-        <w:pStyle w:val="a4"/>
-        <w:numPr>
-          <w:ilvl w:val="0"/>
-          <w:numId w:val="11"/>
-        </w:numPr>
-      </w:pPr>
-      <w:r>
-        <w:t>адресация в пределах всей КС;</w:t>
-      </w:r>
-    </w:p>
-    <w:p>
-      <w:pPr>
-        <w:pStyle w:val="a4"/>
-        <w:numPr>
-          <w:ilvl w:val="0"/>
-          <w:numId w:val="11"/>
-        </w:numPr>
-      </w:pPr>
-      <w:r>
-        <w:t>маршрутизация.</w:t>
-      </w:r>
-    </w:p>
-    <w:p>
-      <w:pPr>
-        <w:pStyle w:val="a4"/>
-        <w:ind w:left="1428"/>
-      </w:pPr>
-    </w:p>
-    <w:p>
-      <w:pPr>
-        <w:pStyle w:val="a4"/>
-        <w:numPr>
-          <w:ilvl w:val="0"/>
-          <w:numId w:val="1"/>
-        </w:numPr>
-      </w:pPr>
-      <w:r>
-        <w:t>Транспортный и сеансовый уровни модели OSI</w:t>
-      </w:r>
-      <w:r>
-        <w:t>.</w:t>
-      </w:r>
-    </w:p>
-    <w:p>
-      <w:r>
-        <w:t>Транспортный уровень позволяет перейти от оборудования к программам. На нём формализуют использование ПО сетевым оборудованием, т.е. как отдельно взятым программам использовать «транспорт». Предназначен для доставки данных</w:t>
-      </w:r>
-    </w:p>
-    <w:p>
-      <w:r>
-        <w:t xml:space="preserve">Спец. понятия: пакет (сегмент сообщения), программный порт, логическое соединение, надёжность доставки, алгоритм борьбы с заторами в СПД. </w:t>
-      </w:r>
-    </w:p>
-    <w:p>
-      <w:r>
         <w:t>Уровень сессии позволяет предоставлять программам доступ к транспорту в промежутках длительного времени (сессии).</w:t>
       </w:r>
     </w:p>
     <w:p>
       <w:r>
-        <w:lastRenderedPageBreak/>
         <w:t>Кроме сессии есть ещё два основных понятия: программный порт, алгоритм мультиплексирования программ. В практических реализациях обычно совмещён с транспортным.</w:t>
       </w:r>
     </w:p>
@@ -2260,6 +2280,7 @@
           <w:noProof/>
           <w:lang w:eastAsia="ru-RU"/>
         </w:rPr>
+        <w:lastRenderedPageBreak/>
         <w:drawing>
           <wp:inline distT="0" distB="0" distL="0" distR="0" wp14:anchorId="35977D72" wp14:editId="0FB44EF7">
             <wp:extent cx="1126836" cy="1026212"/>
@@ -2317,7 +2338,6 @@
         </w:numPr>
       </w:pPr>
       <w:r>
-        <w:lastRenderedPageBreak/>
         <w:t>Цепи RS-232 и их использование</w:t>
       </w:r>
     </w:p>
@@ -3210,11 +3230,7 @@
       </w:r>
       <w:proofErr w:type="spellEnd"/>
       <w:r>
-        <w:t xml:space="preserve"> </w:t>
-      </w:r>
-      <w:r>
-        <w:lastRenderedPageBreak/>
-        <w:t xml:space="preserve">константа, старшая и младшая часть которой хранятся в двух регистрах </w:t>
+        <w:t xml:space="preserve"> константа, старшая и младшая часть которой хранятся в двух регистрах </w:t>
       </w:r>
       <w:r>
         <w:rPr>
@@ -3732,6 +3748,7 @@
     </w:p>
     <w:p>
       <w:r>
+        <w:lastRenderedPageBreak/>
         <w:t>Под инкапсуляцией в КС подразумевают вкладывание пакета, определённого вышестоящего уровня в поле данных пакета нижестоящего уровня в процессе готовки к передаче, т.е. при продвижении сверху вниз.</w:t>
       </w:r>
     </w:p>
@@ -3741,7 +3758,6 @@
           <w:noProof/>
           <w:lang w:eastAsia="ru-RU"/>
         </w:rPr>
-        <w:lastRenderedPageBreak/>
         <w:drawing>
           <wp:inline distT="0" distB="0" distL="0" distR="0" wp14:anchorId="06AFD027" wp14:editId="1D48D837">
             <wp:extent cx="3196424" cy="1317344"/>
@@ -4002,6 +4018,7 @@
     </w:p>
     <w:p>
       <w:r>
+        <w:lastRenderedPageBreak/>
         <w:t>Все линейные коды направлены на преобразование битовых последовательностей, чтобы в лин</w:t>
       </w:r>
       <w:r>
@@ -4022,7 +4039,6 @@
         </w:numPr>
       </w:pPr>
       <w:r>
-        <w:lastRenderedPageBreak/>
         <w:t>Кодирование уровнями или переходами</w:t>
       </w:r>
     </w:p>
@@ -4639,6 +4655,7 @@
     </w:p>
     <w:p>
       <w:r>
+        <w:lastRenderedPageBreak/>
         <w:t xml:space="preserve">Манчестерский код широко используется в стандартах </w:t>
       </w:r>
       <w:r>
@@ -4680,7 +4697,6 @@
           <w:noProof/>
           <w:lang w:eastAsia="ru-RU"/>
         </w:rPr>
-        <w:lastRenderedPageBreak/>
         <w:drawing>
           <wp:inline distT="0" distB="0" distL="0" distR="0" wp14:anchorId="72A15846" wp14:editId="0D701A1C">
             <wp:extent cx="2019631" cy="855321"/>
@@ -5425,6 +5441,7 @@
           <w:noProof/>
           <w:lang w:eastAsia="ru-RU"/>
         </w:rPr>
+        <w:lastRenderedPageBreak/>
         <w:drawing>
           <wp:inline distT="0" distB="0" distL="0" distR="0" wp14:anchorId="0356D14D" wp14:editId="5DA12B16">
             <wp:extent cx="3212327" cy="664448"/>
@@ -5464,7 +5481,6 @@
     </w:p>
     <w:p>
       <w:r>
-        <w:lastRenderedPageBreak/>
         <w:t xml:space="preserve">Сообщение разбивается на блоки битов фиксированного размера </w:t>
       </w:r>
       <w:r>
@@ -5585,11 +5601,6 @@
       </w:r>
     </w:p>
     <w:p>
-      <w:pPr>
-        <w:rPr>
-          <w:lang w:val="en-US"/>
-        </w:rPr>
-      </w:pPr>
       <w:r>
         <w:t>Второй подход предполагает, что принятое слово делится на порождающий полином. Если ошибок не произошло, остаток будет равен нулю.</w:t>
       </w:r>
@@ -12964,6 +12975,10 @@
         <w:jc w:val="center"/>
       </w:pPr>
       <w:r>
+        <w:rPr>
+          <w:noProof/>
+          <w:lang w:eastAsia="ru-RU"/>
+        </w:rPr>
         <w:drawing>
           <wp:inline distT="0" distB="0" distL="0" distR="0" wp14:anchorId="2DC12C66" wp14:editId="0A3F3888">
             <wp:extent cx="2385391" cy="1340614"/>
@@ -13012,7 +13027,10 @@
         <w:rPr>
           <w:lang w:val="en-US"/>
         </w:rPr>
-        <w:t>TCP-</w:t>
+        <w:t>TCP</w:t>
+      </w:r>
+      <w:r>
+        <w:t>-</w:t>
       </w:r>
       <w:r>
         <w:t>соединения</w:t>
@@ -13048,11 +13066,6 @@
       </w:r>
     </w:p>
     <w:p>
-      <w:pPr>
-        <w:rPr>
-          <w:lang w:val="en-US"/>
-        </w:rPr>
-      </w:pPr>
       <w:r>
         <w:t>Предназначенное для передачи сообщение разбивается на сегменты, все байты сообщения последовательно нумеруются так называемыми последовательными номерами (</w:t>
       </w:r>
@@ -13205,9 +13218,6 @@
         <w:t>.</w:t>
       </w:r>
       <w:r>
-        <w:rPr>
-          <w:lang w:val="en-US"/>
-        </w:rPr>
         <w:t xml:space="preserve"> </w:t>
       </w:r>
     </w:p>
@@ -13270,6 +13280,10 @@
         <w:jc w:val="center"/>
       </w:pPr>
       <w:r>
+        <w:rPr>
+          <w:noProof/>
+          <w:lang w:eastAsia="ru-RU"/>
+        </w:rPr>
         <w:drawing>
           <wp:inline distT="0" distB="0" distL="0" distR="0" wp14:anchorId="64B814A0" wp14:editId="48C5E429">
             <wp:extent cx="2719346" cy="1141419"/>
@@ -14102,6 +14116,10 @@
         <w:jc w:val="center"/>
       </w:pPr>
       <w:r>
+        <w:rPr>
+          <w:noProof/>
+          <w:lang w:eastAsia="ru-RU"/>
+        </w:rPr>
         <w:drawing>
           <wp:inline distT="0" distB="0" distL="0" distR="0" wp14:anchorId="072DF93C" wp14:editId="042C489E">
             <wp:extent cx="1440611" cy="921567"/>
@@ -14213,10 +14231,7 @@
         <w:t>FIN</w:t>
       </w:r>
       <w:r>
-        <w:t>.</w:t>
-      </w:r>
-      <w:r>
-        <w:t xml:space="preserve"> </w:t>
+        <w:t xml:space="preserve">. </w:t>
       </w:r>
     </w:p>
     <w:p>
@@ -14226,6 +14241,10 @@
     </w:p>
     <w:p>
       <w:r>
+        <w:rPr>
+          <w:noProof/>
+          <w:lang w:eastAsia="ru-RU"/>
+        </w:rPr>
         <w:drawing>
           <wp:anchor distT="0" distB="0" distL="114300" distR="114300" simplePos="0" relativeHeight="251662336" behindDoc="1" locked="0" layoutInCell="1" allowOverlap="1" wp14:anchorId="744FADAF" wp14:editId="2FC712DA">
             <wp:simplePos x="0" y="0"/>
@@ -14336,9 +14355,6 @@
           <w:ilvl w:val="0"/>
           <w:numId w:val="52"/>
         </w:numPr>
-        <w:rPr>
-          <w:lang w:val="en-US"/>
-        </w:rPr>
       </w:pPr>
       <w:r>
         <w:rPr>
@@ -14621,6 +14637,10 @@
         <w:ind w:left="1428"/>
       </w:pPr>
       <w:r>
+        <w:rPr>
+          <w:noProof/>
+          <w:lang w:eastAsia="ru-RU"/>
+        </w:rPr>
         <w:drawing>
           <wp:inline distT="0" distB="0" distL="0" distR="0" wp14:anchorId="30ECFF84" wp14:editId="6FBEE2E0">
             <wp:extent cx="1057524" cy="854001"/>
@@ -14720,6 +14740,10 @@
         <w:jc w:val="center"/>
       </w:pPr>
       <w:r>
+        <w:rPr>
+          <w:noProof/>
+          <w:lang w:eastAsia="ru-RU"/>
+        </w:rPr>
         <w:drawing>
           <wp:inline distT="0" distB="0" distL="0" distR="0" wp14:anchorId="3C00CB0D" wp14:editId="47A91354">
             <wp:extent cx="3242752" cy="1637797"/>
@@ -15055,6 +15079,10 @@
         <w:jc w:val="center"/>
       </w:pPr>
       <w:r>
+        <w:rPr>
+          <w:noProof/>
+          <w:lang w:eastAsia="ru-RU"/>
+        </w:rPr>
         <w:lastRenderedPageBreak/>
         <w:drawing>
           <wp:inline distT="0" distB="0" distL="0" distR="0" wp14:anchorId="3ABC6CF5" wp14:editId="234442C6">
@@ -15155,6 +15183,10 @@
         <w:jc w:val="center"/>
       </w:pPr>
       <w:r>
+        <w:rPr>
+          <w:noProof/>
+          <w:lang w:eastAsia="ru-RU"/>
+        </w:rPr>
         <w:drawing>
           <wp:inline distT="0" distB="0" distL="0" distR="0" wp14:anchorId="2DAC7C59" wp14:editId="6824C1A5">
             <wp:extent cx="2815949" cy="1244454"/>
@@ -15226,6 +15258,10 @@
         <w:jc w:val="center"/>
       </w:pPr>
       <w:r>
+        <w:rPr>
+          <w:noProof/>
+          <w:lang w:eastAsia="ru-RU"/>
+        </w:rPr>
         <w:drawing>
           <wp:inline distT="0" distB="0" distL="0" distR="0" wp14:anchorId="667E6A3B" wp14:editId="6001429F">
             <wp:extent cx="1773141" cy="1099591"/>
@@ -15349,6 +15385,10 @@
         <w:jc w:val="center"/>
       </w:pPr>
       <w:r>
+        <w:rPr>
+          <w:noProof/>
+          <w:lang w:eastAsia="ru-RU"/>
+        </w:rPr>
         <w:drawing>
           <wp:inline distT="0" distB="0" distL="0" distR="0" wp14:anchorId="0808A1E0" wp14:editId="38FCC5AA">
             <wp:extent cx="2218414" cy="1102964"/>
@@ -15428,6 +15468,10 @@
         <w:jc w:val="center"/>
       </w:pPr>
       <w:r>
+        <w:rPr>
+          <w:noProof/>
+          <w:lang w:eastAsia="ru-RU"/>
+        </w:rPr>
         <w:lastRenderedPageBreak/>
         <w:drawing>
           <wp:inline distT="0" distB="0" distL="0" distR="0" wp14:anchorId="5BDC0A43" wp14:editId="2F8A8EEE">
@@ -15552,6 +15596,10 @@
         <w:jc w:val="center"/>
       </w:pPr>
       <w:r>
+        <w:rPr>
+          <w:noProof/>
+          <w:lang w:eastAsia="ru-RU"/>
+        </w:rPr>
         <w:drawing>
           <wp:inline distT="0" distB="0" distL="0" distR="0" wp14:anchorId="7D321806" wp14:editId="2D144179">
             <wp:extent cx="3085106" cy="1502112"/>
@@ -15599,6 +15647,10 @@
         <w:jc w:val="center"/>
       </w:pPr>
       <w:r>
+        <w:rPr>
+          <w:noProof/>
+          <w:lang w:eastAsia="ru-RU"/>
+        </w:rPr>
         <w:drawing>
           <wp:inline distT="0" distB="0" distL="0" distR="0" wp14:anchorId="625D79DE" wp14:editId="22564131">
             <wp:extent cx="3032811" cy="1645920"/>
@@ -15753,8 +15805,6 @@
       <w:r>
         <w:t xml:space="preserve"> </w:t>
       </w:r>
-      <w:bookmarkStart w:id="0" w:name="_GoBack"/>
-      <w:bookmarkEnd w:id="0"/>
     </w:p>
     <w:sectPr>
       <w:pgSz w:w="11906" w:h="16838"/>
@@ -22786,6 +22836,7 @@
   <w:style w:type="character" w:default="1" w:styleId="a0">
     <w:name w:val="Default Paragraph Font"/>
     <w:uiPriority w:val="1"/>
+    <w:semiHidden/>
     <w:unhideWhenUsed/>
   </w:style>
   <w:style w:type="table" w:default="1" w:styleId="a1">
@@ -23480,7 +23531,7 @@
 </file>
 
 <file path=customXml/itemProps1.xml><?xml version="1.0" encoding="utf-8"?>
-<ds:datastoreItem xmlns:ds="http://schemas.openxmlformats.org/officeDocument/2006/customXml" ds:itemID="{42BDB88B-E4ED-4C78-8FB1-F9F83EDA730F}">
+<ds:datastoreItem xmlns:ds="http://schemas.openxmlformats.org/officeDocument/2006/customXml" ds:itemID="{9D67F2E2-9226-4021-BD3D-0E284999D0B3}">
   <ds:schemaRefs>
     <ds:schemaRef ds:uri="http://schemas.openxmlformats.org/officeDocument/2006/bibliography"/>
   </ds:schemaRefs>

</xml_diff>

<commit_message>
Add info to Wi-Fi
</commit_message>
<xml_diff>
--- a/5_term/TOKS/Exam/Answers.docx
+++ b/5_term/TOKS/Exam/Answers.docx
@@ -5534,26 +5534,16 @@
         </w:numPr>
       </w:pPr>
       <w:r>
-        <w:t xml:space="preserve">Линейные помехоустойчивые коды, включая коды Хэмминга </w:t>
-      </w:r>
-      <w:proofErr w:type="gramStart"/>
-      <w:r>
-        <w:t>и</w:t>
-      </w:r>
-      <w:r>
-        <w:t xml:space="preserve"> </w:t>
-      </w:r>
-      <w:r>
-        <w:t xml:space="preserve"> </w:t>
-      </w:r>
-      <w:proofErr w:type="spellStart"/>
-      <w:r>
-        <w:t>ические</w:t>
-      </w:r>
-      <w:proofErr w:type="spellEnd"/>
-      <w:proofErr w:type="gramEnd"/>
-      <w:r>
-        <w:t xml:space="preserve"> коды</w:t>
+        <w:t>Линейные помехоустойчивые коды, включая коды Хэмминга и</w:t>
+      </w:r>
+      <w:r>
+        <w:t xml:space="preserve"> </w:t>
+      </w:r>
+      <w:r>
+        <w:t>цикл</w:t>
+      </w:r>
+      <w:r>
+        <w:t>ические коды</w:t>
       </w:r>
     </w:p>
     <w:p>
@@ -7682,117 +7672,136 @@
     </w:p>
     <w:p>
       <w:r>
-        <w:t>Также</w:t>
-      </w:r>
-      <w:r>
-        <w:t xml:space="preserve"> </w:t>
-      </w:r>
-      <w:r>
-        <w:t>предусмотрены</w:t>
-      </w:r>
-      <w:r>
-        <w:t xml:space="preserve"> </w:t>
-      </w:r>
-      <w:r>
-        <w:t>счётчики</w:t>
-      </w:r>
-      <w:r>
-        <w:t xml:space="preserve"> </w:t>
-      </w:r>
-      <w:r>
-        <w:t>попыток</w:t>
+        <w:t xml:space="preserve">В отличии от CSMA/CD после посылки кадра с сообщением, передающая сторона должна дождаться служебного кадра ACK. Если служебный кадр не пришел, то CW </w:t>
+      </w:r>
+      <w:proofErr w:type="gramStart"/>
+      <w:r>
+        <w:t>увеличивается</w:t>
+      </w:r>
+      <w:proofErr w:type="gramEnd"/>
+      <w:r>
+        <w:t xml:space="preserve"> и станция начинает выжидать </w:t>
+      </w:r>
+      <w:proofErr w:type="spellStart"/>
+      <w:r>
+        <w:t>межкадровый</w:t>
+      </w:r>
+      <w:proofErr w:type="spellEnd"/>
+      <w:r>
+        <w:t xml:space="preserve"> интервал.</w:t>
+      </w:r>
+    </w:p>
+    <w:p>
+      <w:r>
+        <w:t xml:space="preserve">В CSMA/CA есть два времени для ожидания: </w:t>
+      </w:r>
+      <w:proofErr w:type="spellStart"/>
+      <w:r>
+        <w:t>межкадровый</w:t>
+      </w:r>
+      <w:proofErr w:type="spellEnd"/>
+      <w:r>
+        <w:t xml:space="preserve"> интервал и короткий </w:t>
+      </w:r>
+      <w:proofErr w:type="spellStart"/>
+      <w:r>
+        <w:t>межкадровый</w:t>
+      </w:r>
+      <w:proofErr w:type="spellEnd"/>
+      <w:r>
+        <w:t xml:space="preserve"> интервал. Станции, которая хочет переслать кадр, необходимо выждать </w:t>
+      </w:r>
+      <w:proofErr w:type="spellStart"/>
+      <w:r>
+        <w:t>межкадровый</w:t>
+      </w:r>
+      <w:proofErr w:type="spellEnd"/>
+      <w:r>
+        <w:t xml:space="preserve"> интервал, а станции, которая хочет переслать подтверждение (ACK), необходимо выждать короткий </w:t>
+      </w:r>
+      <w:proofErr w:type="spellStart"/>
+      <w:r>
+        <w:t>межкадровый</w:t>
+      </w:r>
+      <w:proofErr w:type="spellEnd"/>
+      <w:r>
+        <w:t xml:space="preserve"> интервал.</w:t>
+      </w:r>
+      <w:r>
+        <w:br/>
+        <w:t xml:space="preserve">После выжидания обычного </w:t>
+      </w:r>
+      <w:proofErr w:type="spellStart"/>
+      <w:r>
+        <w:t>межкадрового</w:t>
+      </w:r>
+      <w:proofErr w:type="spellEnd"/>
+      <w:r>
+        <w:t xml:space="preserve"> интервала каждая станция, желающая отправить кадр, вычисляет RANDOM в соответствии с CW и начинает ждать. Станция перед отправкой кадра прождет минимум RANDOM слот-таймов, а если при этом линия будет занята, то число RANDOM уменьшаться не будет. В этом и проявляется </w:t>
+      </w:r>
+      <w:proofErr w:type="spellStart"/>
+      <w:r>
+        <w:t>collision</w:t>
+      </w:r>
+      <w:proofErr w:type="spellEnd"/>
+      <w:r>
+        <w:t xml:space="preserve"> </w:t>
+      </w:r>
+      <w:proofErr w:type="spellStart"/>
+      <w:r>
+        <w:t>avoidance</w:t>
+      </w:r>
+      <w:proofErr w:type="spellEnd"/>
+      <w:r>
+        <w:t xml:space="preserve"> в названии.</w:t>
+      </w:r>
+      <w:r>
+        <w:t xml:space="preserve"> </w:t>
+      </w:r>
+      <w:r>
+        <w:t xml:space="preserve">Также для беспроводных каналов появляются две проблемы: </w:t>
+      </w:r>
+      <w:r>
+        <w:rPr>
+          <w:lang w:val="en-US"/>
+        </w:rPr>
+        <w:t>Hidden</w:t>
+      </w:r>
+      <w:r>
+        <w:t xml:space="preserve"> </w:t>
+      </w:r>
+      <w:r>
+        <w:rPr>
+          <w:lang w:val="en-US"/>
+        </w:rPr>
+        <w:t>node</w:t>
+      </w:r>
+      <w:r>
+        <w:t xml:space="preserve"> </w:t>
+      </w:r>
+      <w:r>
+        <w:rPr>
+          <w:lang w:val="en-US"/>
+        </w:rPr>
+        <w:t>problem</w:t>
       </w:r>
       <w:r>
         <w:t xml:space="preserve"> (</w:t>
       </w:r>
       <w:r>
-        <w:rPr>
-          <w:lang w:val="en-US"/>
-        </w:rPr>
-        <w:t>SRC</w:t>
-      </w:r>
-      <w:r>
-        <w:t xml:space="preserve"> – </w:t>
-      </w:r>
-      <w:r>
-        <w:rPr>
-          <w:lang w:val="en-US"/>
-        </w:rPr>
-        <w:t>short</w:t>
-      </w:r>
-      <w:r>
-        <w:t xml:space="preserve"> </w:t>
-      </w:r>
-      <w:r>
-        <w:rPr>
-          <w:lang w:val="en-US"/>
-        </w:rPr>
-        <w:t>retry</w:t>
-      </w:r>
-      <w:r>
-        <w:t xml:space="preserve"> </w:t>
-      </w:r>
-      <w:r>
-        <w:rPr>
-          <w:lang w:val="en-US"/>
-        </w:rPr>
-        <w:t>counter</w:t>
-      </w:r>
-      <w:r>
-        <w:t xml:space="preserve">, </w:t>
-      </w:r>
-      <w:r>
-        <w:rPr>
-          <w:lang w:val="en-US"/>
-        </w:rPr>
-        <w:t>LRC</w:t>
-      </w:r>
-      <w:r>
-        <w:t xml:space="preserve"> – </w:t>
-      </w:r>
-      <w:r>
-        <w:rPr>
-          <w:lang w:val="en-US"/>
-        </w:rPr>
-        <w:t>long</w:t>
-      </w:r>
-      <w:r>
-        <w:t xml:space="preserve"> </w:t>
-      </w:r>
-      <w:r>
-        <w:rPr>
-          <w:lang w:val="en-US"/>
-        </w:rPr>
-        <w:t>retry</w:t>
-      </w:r>
-      <w:r>
-        <w:t xml:space="preserve"> </w:t>
-      </w:r>
-      <w:r>
-        <w:rPr>
-          <w:lang w:val="en-US"/>
-        </w:rPr>
-        <w:t>counter</w:t>
-      </w:r>
-      <w:r>
-        <w:t xml:space="preserve">). </w:t>
-      </w:r>
-      <w:r>
-        <w:t>Количество попыток также ограничивается</w:t>
-      </w:r>
-      <w:r>
-        <w:t>.</w:t>
-      </w:r>
-    </w:p>
-    <w:p>
-      <w:r>
-        <w:t xml:space="preserve">Также для беспроводных каналов появляются две проблемы: </w:t>
-      </w:r>
-      <w:r>
-        <w:rPr>
-          <w:lang w:val="en-US"/>
-        </w:rPr>
-        <w:t>Hidden</w:t>
+        <w:t>проблема скрытой станции</w:t>
+      </w:r>
+      <w:r>
+        <w:t xml:space="preserve">) </w:t>
+      </w:r>
+      <w:r>
+        <w:t xml:space="preserve">и </w:t>
+      </w:r>
+      <w:r>
+        <w:rPr>
+          <w:lang w:val="en-US"/>
+        </w:rPr>
+        <w:t>Exposed</w:t>
       </w:r>
       <w:r>
         <w:t xml:space="preserve"> </w:t>
@@ -7813,48 +7822,13 @@
         <w:t>problem</w:t>
       </w:r>
       <w:r>
-        <w:t xml:space="preserve"> (</w:t>
-      </w:r>
-      <w:r>
-        <w:t>проблема скрытой станции</w:t>
-      </w:r>
-      <w:r>
-        <w:t xml:space="preserve">) </w:t>
-      </w:r>
-      <w:r>
-        <w:t xml:space="preserve">и </w:t>
-      </w:r>
-      <w:r>
-        <w:rPr>
-          <w:lang w:val="en-US"/>
-        </w:rPr>
-        <w:t>Exposed</w:t>
-      </w:r>
-      <w:r>
-        <w:t xml:space="preserve"> </w:t>
-      </w:r>
-      <w:r>
-        <w:rPr>
-          <w:lang w:val="en-US"/>
-        </w:rPr>
-        <w:t>node</w:t>
-      </w:r>
-      <w:r>
-        <w:t xml:space="preserve"> </w:t>
-      </w:r>
-      <w:r>
-        <w:rPr>
-          <w:lang w:val="en-US"/>
-        </w:rPr>
-        <w:t>problem</w:t>
-      </w:r>
-      <w:r>
         <w:t xml:space="preserve"> </w:t>
       </w:r>
       <w:r>
         <w:t>(проблема доступной станции). Эти проблемы возникнут, если не учесть окно коллизий (промежуток времени, при котором любая станция гарантированно обнаруживает коллизию. Равен удвоенному времени прохождения сигнала между двумя максимально удалёнными станциями).</w:t>
       </w:r>
     </w:p>
+    <w:p/>
     <w:p>
       <w:r>
         <w:rPr>
@@ -8154,6 +8128,7 @@
         <w:t>.</w:t>
       </w:r>
     </w:p>
+    <w:p/>
     <w:p>
       <w:pPr>
         <w:pStyle w:val="a4"/>
@@ -8163,7 +8138,6 @@
         </w:numPr>
       </w:pPr>
       <w:r>
-        <w:lastRenderedPageBreak/>
         <w:t xml:space="preserve">Кадры </w:t>
       </w:r>
       <w:proofErr w:type="spellStart"/>
@@ -8805,6 +8779,7 @@
           <w:noProof/>
           <w:lang w:eastAsia="ru-RU"/>
         </w:rPr>
+        <w:lastRenderedPageBreak/>
         <w:drawing>
           <wp:anchor distT="0" distB="0" distL="114300" distR="114300" simplePos="0" relativeHeight="251660288" behindDoc="1" locked="0" layoutInCell="1" allowOverlap="1" wp14:anchorId="7CFEB35C" wp14:editId="5233D1D2">
             <wp:simplePos x="0" y="0"/>
@@ -8897,59 +8872,495 @@
     </w:p>
     <w:p>
       <w:r>
+        <w:t>Полное решение: введение уровней уровни приоритетов. Благодаря этому возникает задача распределённых приоритетов. При этом не обойтись без арбитра (</w:t>
+      </w:r>
+      <w:r>
+        <w:rPr>
+          <w:lang w:val="en-US"/>
+        </w:rPr>
+        <w:t>token</w:t>
+      </w:r>
+      <w:r>
+        <w:t xml:space="preserve">, </w:t>
+      </w:r>
+      <w:r>
+        <w:t>маркер</w:t>
+      </w:r>
+      <w:r>
+        <w:t>). Это будет специальный служебный кадр, который будет давать приоритет станции.</w:t>
+      </w:r>
+    </w:p>
+    <w:p/>
+    <w:p>
+      <w:pPr>
+        <w:pStyle w:val="a4"/>
+        <w:numPr>
+          <w:ilvl w:val="0"/>
+          <w:numId w:val="1"/>
+        </w:numPr>
+      </w:pPr>
+      <w:r>
+        <w:t xml:space="preserve">Алгоритм </w:t>
+      </w:r>
+      <w:proofErr w:type="spellStart"/>
+      <w:r>
+        <w:t>Token</w:t>
+      </w:r>
+      <w:proofErr w:type="spellEnd"/>
+      <w:r>
+        <w:t xml:space="preserve"> </w:t>
+      </w:r>
+      <w:proofErr w:type="spellStart"/>
+      <w:r>
+        <w:t>Ring</w:t>
+      </w:r>
+      <w:proofErr w:type="spellEnd"/>
+    </w:p>
+    <w:p>
+      <w:r>
+        <w:t xml:space="preserve">В данном алгоритме применяется централизованное управление. В кольце должна быть минимум одна станция-монитор, которая призвана инициализировать кольцо и следить за её работоспособностью. </w:t>
+      </w:r>
+    </w:p>
+    <w:p>
+      <w:r>
+        <w:t xml:space="preserve">Несмотря на то, что </w:t>
+      </w:r>
+      <w:r>
+        <w:rPr>
+          <w:lang w:val="en-US"/>
+        </w:rPr>
+        <w:t>Token</w:t>
+      </w:r>
+      <w:r>
+        <w:t xml:space="preserve"> </w:t>
+      </w:r>
+      <w:r>
+        <w:rPr>
+          <w:lang w:val="en-US"/>
+        </w:rPr>
+        <w:t>Ring</w:t>
+      </w:r>
+      <w:r>
+        <w:t xml:space="preserve"> предполагает некоторое распараллеливание, обобщённо алгоритм можно представить, как бесконечно циркулирующий, под действием станции-монитора маркер (токен), который анализируется всеми станциями и к которому при необходимости «цепляются» данные.</w:t>
+      </w:r>
+    </w:p>
+    <w:p>
+      <w:r>
+        <w:t xml:space="preserve">В данном алгоритме предусмотрены четыре вида последовательностей: </w:t>
+      </w:r>
+    </w:p>
+    <w:p>
+      <w:pPr>
+        <w:pStyle w:val="a4"/>
+        <w:numPr>
+          <w:ilvl w:val="0"/>
+          <w:numId w:val="33"/>
+        </w:numPr>
+      </w:pPr>
+      <w:r>
+        <w:rPr>
+          <w:lang w:val="en-US"/>
+        </w:rPr>
+        <w:t>To</w:t>
+      </w:r>
+      <w:r>
+        <w:rPr>
+          <w:lang w:val="en-US"/>
+        </w:rPr>
+        <w:t>ken</w:t>
+      </w:r>
+      <w:r>
+        <w:t xml:space="preserve"> </w:t>
+      </w:r>
+      <w:r>
+        <w:t>–</w:t>
+      </w:r>
+      <w:r>
+        <w:t xml:space="preserve"> </w:t>
+      </w:r>
+      <w:r>
+        <w:t>маркер</w:t>
+      </w:r>
+    </w:p>
+    <w:p>
+      <w:pPr>
+        <w:pStyle w:val="a4"/>
+        <w:numPr>
+          <w:ilvl w:val="0"/>
+          <w:numId w:val="33"/>
+        </w:numPr>
+      </w:pPr>
+      <w:r>
+        <w:rPr>
+          <w:lang w:val="en-US"/>
+        </w:rPr>
+        <w:t xml:space="preserve">Frame – </w:t>
+      </w:r>
+      <w:r>
+        <w:t>кадр</w:t>
+      </w:r>
+    </w:p>
+    <w:p>
+      <w:pPr>
+        <w:pStyle w:val="a4"/>
+        <w:numPr>
+          <w:ilvl w:val="0"/>
+          <w:numId w:val="33"/>
+        </w:numPr>
+      </w:pPr>
+      <w:r>
+        <w:rPr>
+          <w:lang w:val="en-US"/>
+        </w:rPr>
+        <w:t>Abort</w:t>
+      </w:r>
+      <w:r>
+        <w:t xml:space="preserve"> </w:t>
+      </w:r>
+      <w:r>
+        <w:rPr>
+          <w:lang w:val="en-US"/>
+        </w:rPr>
+        <w:t>sequence</w:t>
+      </w:r>
+      <w:r>
+        <w:t xml:space="preserve"> </w:t>
+      </w:r>
+      <w:r>
+        <w:t xml:space="preserve">- прерывающая последовательность </w:t>
+      </w:r>
+    </w:p>
+    <w:p>
+      <w:pPr>
+        <w:pStyle w:val="a4"/>
+        <w:numPr>
+          <w:ilvl w:val="0"/>
+          <w:numId w:val="33"/>
+        </w:numPr>
+      </w:pPr>
+      <w:r>
+        <w:rPr>
+          <w:lang w:val="en-US"/>
+        </w:rPr>
+        <w:t>Fill</w:t>
+      </w:r>
+      <w:r>
+        <w:t xml:space="preserve"> – заполняющая последовательность</w:t>
+      </w:r>
+    </w:p>
+    <w:p>
+      <w:r>
+        <w:t xml:space="preserve">Несмотря на то, что в стандарт заложена комплексная система приоритетов, некоторые «тонкости» оставлены на реализации. </w:t>
+      </w:r>
+    </w:p>
+    <w:p>
+      <w:r>
+        <w:t xml:space="preserve">Главное – чтобы в алгоритме были поля </w:t>
+      </w:r>
+      <w:r>
+        <w:rPr>
+          <w:lang w:val="en-US"/>
+        </w:rPr>
+        <w:t>P</w:t>
+      </w:r>
+      <w:r>
+        <w:t xml:space="preserve"> </w:t>
+      </w:r>
+      <w:r>
+        <w:t xml:space="preserve">и </w:t>
+      </w:r>
+      <w:r>
+        <w:rPr>
+          <w:lang w:val="en-US"/>
+        </w:rPr>
+        <w:t>R</w:t>
+      </w:r>
+      <w:r>
+        <w:t xml:space="preserve">, где </w:t>
+      </w:r>
+      <w:r>
+        <w:rPr>
+          <w:lang w:val="en-US"/>
+        </w:rPr>
+        <w:t>P</w:t>
+      </w:r>
+      <w:r>
+        <w:t xml:space="preserve"> </w:t>
+      </w:r>
+      <w:r>
+        <w:t>–</w:t>
+      </w:r>
+      <w:r>
+        <w:t xml:space="preserve"> </w:t>
+      </w:r>
+      <w:r>
+        <w:t xml:space="preserve">поле текущего приоритета, а </w:t>
+      </w:r>
+      <w:r>
+        <w:rPr>
+          <w:lang w:val="en-US"/>
+        </w:rPr>
+        <w:t>R</w:t>
+      </w:r>
+      <w:r>
+        <w:t xml:space="preserve"> </w:t>
+      </w:r>
+      <w:r>
+        <w:t>–</w:t>
+      </w:r>
+      <w:r>
+        <w:t xml:space="preserve"> </w:t>
+      </w:r>
+      <w:r>
+        <w:t>поле запрашиваемого приоритета. Каждое из полей может иметь значение от 000</w:t>
+      </w:r>
+      <w:r>
+        <w:rPr>
+          <w:lang w:val="en-US"/>
+        </w:rPr>
+        <w:t>b</w:t>
+      </w:r>
+      <w:r>
+        <w:t xml:space="preserve"> до 111</w:t>
+      </w:r>
+      <w:r>
+        <w:rPr>
+          <w:lang w:val="en-US"/>
+        </w:rPr>
+        <w:t>b</w:t>
+      </w:r>
+      <w:r>
+        <w:t xml:space="preserve">. При отсутствии маркера, станция-монитор создаёт и запускает токен с нулевыми значениями этих полей. С помощью этого токена и реализуется </w:t>
+      </w:r>
+      <w:r>
+        <w:t xml:space="preserve">предоставление права на передачу сообщения. </w:t>
+      </w:r>
+    </w:p>
+    <w:p>
+      <w:r>
+        <w:t xml:space="preserve">Далее: </w:t>
+      </w:r>
+    </w:p>
+    <w:p>
+      <w:pPr>
+        <w:pStyle w:val="a4"/>
+        <w:numPr>
+          <w:ilvl w:val="0"/>
+          <w:numId w:val="34"/>
+        </w:numPr>
+      </w:pPr>
+      <w:r>
+        <w:t>Если у станции есть сообщения на передачу, оно захватывает токен и выставляет поле Т</w:t>
+      </w:r>
+      <w:r>
+        <w:t xml:space="preserve"> (</w:t>
+      </w:r>
+      <w:r>
+        <w:rPr>
+          <w:lang w:val="en-US"/>
+        </w:rPr>
+        <w:t>is</w:t>
+      </w:r>
+      <w:r>
+        <w:t xml:space="preserve"> </w:t>
+      </w:r>
+      <w:r>
+        <w:rPr>
+          <w:lang w:val="en-US"/>
+        </w:rPr>
+        <w:t>token</w:t>
+      </w:r>
+      <w:r>
+        <w:t>)</w:t>
+      </w:r>
+      <w:r>
+        <w:t xml:space="preserve"> в единицу (значит, что кадр – не является токеном), преобразует маркер в кадр и отправляет сообщение.</w:t>
+      </w:r>
+    </w:p>
+    <w:p>
+      <w:pPr>
+        <w:pStyle w:val="a4"/>
+        <w:numPr>
+          <w:ilvl w:val="0"/>
+          <w:numId w:val="34"/>
+        </w:numPr>
+      </w:pPr>
+      <w:r>
+        <w:t>Если нету сообщений – посылает токен дальше.</w:t>
+      </w:r>
+    </w:p>
+    <w:p>
+      <w:r>
+        <w:t xml:space="preserve">Если на станцию приходит сообщение, адресованное не ей – она передаёт его дальше по кругу. Если станции приходит сообщение, адресованное ей – она изменяет поле </w:t>
+      </w:r>
+      <w:r>
+        <w:rPr>
+          <w:lang w:val="en-US"/>
+        </w:rPr>
+        <w:t>C</w:t>
+      </w:r>
+      <w:r>
+        <w:t xml:space="preserve"> (</w:t>
+      </w:r>
+      <w:r>
+        <w:t>значит, что прочитано и скопировано</w:t>
+      </w:r>
+      <w:r>
+        <w:t>)</w:t>
+      </w:r>
+      <w:r>
+        <w:t xml:space="preserve"> и отправляет дальше в кольцо. Причём удалять этот кадр из кольца сможет только станция, которая его создала. Станция посылает маркер после того, как получит сообщение-подтверждение от станции, которой было адресовано сообщение</w:t>
+      </w:r>
+    </w:p>
+    <w:p>
+      <w:r>
+        <w:t xml:space="preserve">Также существует опция раннего освобождения маркера, при котором станция не ждёт подтверждения от станции, которой оно отправляет сообщение. </w:t>
+      </w:r>
+    </w:p>
+    <w:p>
+      <w:r>
+        <w:t xml:space="preserve">Владение токеном ограничено и контролируется таймером </w:t>
+      </w:r>
+      <w:r>
+        <w:rPr>
+          <w:lang w:val="en-US"/>
+        </w:rPr>
+        <w:t>THT</w:t>
+      </w:r>
+      <w:r>
+        <w:t xml:space="preserve"> (</w:t>
+      </w:r>
+      <w:r>
+        <w:rPr>
+          <w:lang w:val="en-US"/>
+        </w:rPr>
+        <w:t>token</w:t>
+      </w:r>
+      <w:r>
+        <w:t xml:space="preserve"> </w:t>
+      </w:r>
+      <w:r>
+        <w:rPr>
+          <w:lang w:val="en-US"/>
+        </w:rPr>
+        <w:t>holding</w:t>
+      </w:r>
+      <w:r>
+        <w:t xml:space="preserve"> </w:t>
+      </w:r>
+      <w:r>
+        <w:rPr>
+          <w:lang w:val="en-US"/>
+        </w:rPr>
+        <w:t>timer</w:t>
+      </w:r>
+      <w:r>
+        <w:t>)</w:t>
+      </w:r>
+    </w:p>
+    <w:p/>
+    <w:p>
+      <w:pPr>
+        <w:pStyle w:val="a4"/>
+        <w:numPr>
+          <w:ilvl w:val="0"/>
+          <w:numId w:val="1"/>
+        </w:numPr>
+      </w:pPr>
+      <w:r>
         <w:lastRenderedPageBreak/>
-        <w:t>Полное решение: введение уровней уровни приоритетов. Благодаря этому возникает задача распределённых приоритетов. При этом не обойтись без арбитра (</w:t>
-      </w:r>
-      <w:r>
-        <w:rPr>
-          <w:lang w:val="en-US"/>
-        </w:rPr>
-        <w:t>token</w:t>
-      </w:r>
-      <w:r>
-        <w:t xml:space="preserve">, </w:t>
-      </w:r>
-      <w:r>
-        <w:t>маркер</w:t>
-      </w:r>
-      <w:r>
-        <w:t>). Это будет специальный служебный кадр, который будет давать приоритет станции.</w:t>
-      </w:r>
-    </w:p>
-    <w:p/>
-    <w:p>
-      <w:pPr>
-        <w:pStyle w:val="a4"/>
-        <w:numPr>
-          <w:ilvl w:val="0"/>
-          <w:numId w:val="1"/>
-        </w:numPr>
-      </w:pPr>
-      <w:r>
-        <w:t xml:space="preserve">Алгоритм </w:t>
-      </w:r>
-      <w:proofErr w:type="spellStart"/>
-      <w:r>
+        <w:t>Реализации детерминированных методов доступа к моноканалу</w:t>
+      </w:r>
+    </w:p>
+    <w:p>
+      <w:r>
+        <w:t xml:space="preserve">Кроме </w:t>
+      </w:r>
+      <w:r>
+        <w:rPr>
+          <w:lang w:val="en-US"/>
+        </w:rPr>
         <w:t>Token</w:t>
       </w:r>
-      <w:proofErr w:type="spellEnd"/>
-      <w:r>
-        <w:t xml:space="preserve"> </w:t>
-      </w:r>
-      <w:proofErr w:type="spellStart"/>
-      <w:r>
+      <w:r>
+        <w:t xml:space="preserve"> </w:t>
+      </w:r>
+      <w:r>
+        <w:rPr>
+          <w:lang w:val="en-US"/>
+        </w:rPr>
         <w:t>Ring</w:t>
       </w:r>
-      <w:proofErr w:type="spellEnd"/>
-    </w:p>
-    <w:p>
-      <w:r>
-        <w:t xml:space="preserve">В данном алгоритме применяется централизованное управление. В кольце должна быть минимум одна станция-монитор, которая призвана инициализировать кольцо и следить за её работоспособностью. </w:t>
-      </w:r>
-    </w:p>
-    <w:p>
-      <w:r>
-        <w:t xml:space="preserve">Несмотря на то, что </w:t>
+      <w:r>
+        <w:t xml:space="preserve"> </w:t>
+      </w:r>
+      <w:r>
+        <w:t>есть ещё ряд технологий:</w:t>
+      </w:r>
+    </w:p>
+    <w:p>
+      <w:pPr>
+        <w:pStyle w:val="a4"/>
+        <w:numPr>
+          <w:ilvl w:val="0"/>
+          <w:numId w:val="35"/>
+        </w:numPr>
+      </w:pPr>
+      <w:r>
+        <w:rPr>
+          <w:lang w:val="en-US"/>
+        </w:rPr>
+        <w:t>ARCNET</w:t>
+      </w:r>
+      <w:r>
+        <w:t xml:space="preserve"> – первая технология </w:t>
+      </w:r>
+      <w:r>
+        <w:t xml:space="preserve">ЛКС, массово использовалась до </w:t>
+      </w:r>
+      <w:r>
+        <w:rPr>
+          <w:lang w:val="en-US"/>
+        </w:rPr>
+        <w:t>Ethernet</w:t>
+      </w:r>
+      <w:r>
+        <w:t xml:space="preserve">. </w:t>
+      </w:r>
+      <w:r>
+        <w:t xml:space="preserve">В настоящее время считается устаревшей. Имела скорость 2,5 Мб/с и </w:t>
+      </w:r>
+      <w:r>
+        <w:t>физ</w:t>
+      </w:r>
+      <w:r>
+        <w:t xml:space="preserve">. топологию </w:t>
+      </w:r>
+      <w:r>
+        <w:t xml:space="preserve">шины </w:t>
+      </w:r>
+      <w:r>
+        <w:t>и</w:t>
+      </w:r>
+      <w:r>
+        <w:t xml:space="preserve"> </w:t>
+      </w:r>
+      <w:proofErr w:type="gramStart"/>
+      <w:r>
+        <w:t>лог</w:t>
+      </w:r>
+      <w:r>
+        <w:t>.,</w:t>
+      </w:r>
+      <w:proofErr w:type="gramEnd"/>
+      <w:r>
+        <w:t xml:space="preserve"> </w:t>
+      </w:r>
+      <w:r>
+        <w:t>кольца</w:t>
+      </w:r>
+      <w:r>
+        <w:t xml:space="preserve">. Алгоритмом использовался </w:t>
       </w:r>
       <w:r>
         <w:rPr>
@@ -8967,216 +9378,88 @@
         <w:t>Ring</w:t>
       </w:r>
       <w:r>
-        <w:t xml:space="preserve"> предполагает некоторое распараллеливание, обобщённо алгоритм можно представить, как бесконечно циркулирующий, под действием станции-монитора маркер (токен), который анализируется всеми станциями и к которому при необходимости «цепляются» данные.</w:t>
-      </w:r>
-    </w:p>
-    <w:p>
-      <w:r>
-        <w:t xml:space="preserve">В данном алгоритме предусмотрены четыре вида последовательностей: </w:t>
-      </w:r>
-    </w:p>
-    <w:p>
-      <w:pPr>
-        <w:pStyle w:val="a4"/>
-        <w:numPr>
-          <w:ilvl w:val="0"/>
-          <w:numId w:val="33"/>
-        </w:numPr>
-      </w:pPr>
-      <w:r>
-        <w:rPr>
-          <w:lang w:val="en-US"/>
-        </w:rPr>
-        <w:t>To</w:t>
-      </w:r>
-      <w:r>
-        <w:rPr>
-          <w:lang w:val="en-US"/>
-        </w:rPr>
-        <w:t>ken</w:t>
-      </w:r>
-      <w:r>
-        <w:t xml:space="preserve"> </w:t>
-      </w:r>
-      <w:r>
-        <w:t>–</w:t>
-      </w:r>
-      <w:r>
-        <w:t xml:space="preserve"> </w:t>
-      </w:r>
-      <w:r>
-        <w:t>маркер</w:t>
-      </w:r>
-    </w:p>
-    <w:p>
-      <w:pPr>
-        <w:pStyle w:val="a4"/>
-        <w:numPr>
-          <w:ilvl w:val="0"/>
-          <w:numId w:val="33"/>
-        </w:numPr>
-      </w:pPr>
-      <w:r>
-        <w:rPr>
-          <w:lang w:val="en-US"/>
-        </w:rPr>
-        <w:t xml:space="preserve">Frame – </w:t>
-      </w:r>
-      <w:r>
-        <w:t>кадр</w:t>
-      </w:r>
-    </w:p>
-    <w:p>
-      <w:pPr>
-        <w:pStyle w:val="a4"/>
-        <w:numPr>
-          <w:ilvl w:val="0"/>
-          <w:numId w:val="33"/>
-        </w:numPr>
-      </w:pPr>
-      <w:r>
-        <w:rPr>
-          <w:lang w:val="en-US"/>
-        </w:rPr>
-        <w:t>Abort</w:t>
-      </w:r>
-      <w:r>
-        <w:t xml:space="preserve"> </w:t>
-      </w:r>
-      <w:r>
-        <w:rPr>
-          <w:lang w:val="en-US"/>
-        </w:rPr>
-        <w:t>sequence</w:t>
-      </w:r>
-      <w:r>
-        <w:t xml:space="preserve"> </w:t>
-      </w:r>
-      <w:r>
-        <w:t xml:space="preserve">- прерывающая последовательность </w:t>
-      </w:r>
-    </w:p>
-    <w:p>
-      <w:pPr>
-        <w:pStyle w:val="a4"/>
-        <w:numPr>
-          <w:ilvl w:val="0"/>
-          <w:numId w:val="33"/>
-        </w:numPr>
-      </w:pPr>
-      <w:r>
-        <w:rPr>
-          <w:lang w:val="en-US"/>
-        </w:rPr>
-        <w:t>Fill</w:t>
-      </w:r>
-      <w:r>
-        <w:t xml:space="preserve"> – заполняющая последовательность</w:t>
-      </w:r>
-    </w:p>
-    <w:p>
-      <w:r>
-        <w:t xml:space="preserve">Несмотря на то, что в стандарт заложена комплексная система приоритетов, некоторые «тонкости» оставлены на реализации. </w:t>
-      </w:r>
-    </w:p>
-    <w:p>
-      <w:r>
-        <w:t xml:space="preserve">Главное – чтобы в алгоритме были поля </w:t>
-      </w:r>
-      <w:r>
-        <w:rPr>
-          <w:lang w:val="en-US"/>
-        </w:rPr>
-        <w:t>P</w:t>
-      </w:r>
-      <w:r>
-        <w:t xml:space="preserve"> </w:t>
-      </w:r>
-      <w:r>
-        <w:t xml:space="preserve">и </w:t>
-      </w:r>
-      <w:r>
-        <w:rPr>
-          <w:lang w:val="en-US"/>
-        </w:rPr>
-        <w:t>R</w:t>
-      </w:r>
-      <w:r>
-        <w:t xml:space="preserve">, где </w:t>
-      </w:r>
-      <w:r>
-        <w:rPr>
-          <w:lang w:val="en-US"/>
-        </w:rPr>
-        <w:t>P</w:t>
-      </w:r>
-      <w:r>
-        <w:t xml:space="preserve"> </w:t>
-      </w:r>
-      <w:r>
-        <w:t>–</w:t>
-      </w:r>
-      <w:r>
-        <w:t xml:space="preserve"> </w:t>
-      </w:r>
-      <w:r>
-        <w:t xml:space="preserve">поле текущего приоритета, а </w:t>
-      </w:r>
-      <w:r>
-        <w:rPr>
-          <w:lang w:val="en-US"/>
-        </w:rPr>
-        <w:t>R</w:t>
-      </w:r>
-      <w:r>
-        <w:t xml:space="preserve"> </w:t>
-      </w:r>
-      <w:r>
-        <w:t>–</w:t>
-      </w:r>
-      <w:r>
-        <w:t xml:space="preserve"> </w:t>
-      </w:r>
-      <w:r>
-        <w:t>поле запрашиваемого приоритета. Каждое из полей может иметь значение от 000</w:t>
-      </w:r>
-      <w:r>
-        <w:rPr>
-          <w:lang w:val="en-US"/>
-        </w:rPr>
-        <w:t>b</w:t>
-      </w:r>
-      <w:r>
-        <w:t xml:space="preserve"> до 111</w:t>
-      </w:r>
-      <w:r>
-        <w:rPr>
-          <w:lang w:val="en-US"/>
-        </w:rPr>
-        <w:t>b</w:t>
-      </w:r>
-      <w:r>
-        <w:t xml:space="preserve">. При отсутствии маркера, станция-монитор создаёт и запускает токен с нулевыми значениями этих полей. С помощью этого токена и реализуется </w:t>
-      </w:r>
-      <w:r>
-        <w:t xml:space="preserve">предоставление права на передачу сообщения. </w:t>
-      </w:r>
-    </w:p>
-    <w:p>
-      <w:r>
-        <w:t xml:space="preserve">Далее: </w:t>
-      </w:r>
-    </w:p>
-    <w:p>
-      <w:pPr>
-        <w:pStyle w:val="a4"/>
-        <w:numPr>
-          <w:ilvl w:val="0"/>
-          <w:numId w:val="34"/>
-        </w:numPr>
-      </w:pPr>
-      <w:r>
-        <w:t>Если у станции есть сообщения на передачу, оно захватывает токен и выставляет поле Т</w:t>
+        <w:t xml:space="preserve"> </w:t>
+      </w:r>
+      <w:r>
+        <w:t xml:space="preserve">без приоритетов. </w:t>
+      </w:r>
+    </w:p>
+    <w:p>
+      <w:pPr>
+        <w:pStyle w:val="a4"/>
+        <w:numPr>
+          <w:ilvl w:val="0"/>
+          <w:numId w:val="35"/>
+        </w:numPr>
+      </w:pPr>
+      <w:r>
+        <w:rPr>
+          <w:lang w:val="en-US"/>
+        </w:rPr>
+        <w:t>Token</w:t>
+      </w:r>
+      <w:r>
+        <w:t xml:space="preserve"> </w:t>
+      </w:r>
+      <w:r>
+        <w:rPr>
+          <w:lang w:val="en-US"/>
+        </w:rPr>
+        <w:t>Bus</w:t>
+      </w:r>
+      <w:r>
+        <w:t xml:space="preserve"> –</w:t>
+      </w:r>
+      <w:r>
+        <w:t xml:space="preserve"> разработана параллельно с </w:t>
+      </w:r>
+      <w:r>
+        <w:rPr>
+          <w:lang w:val="en-US"/>
+        </w:rPr>
+        <w:t>Token</w:t>
+      </w:r>
+      <w:r>
+        <w:t xml:space="preserve"> </w:t>
+      </w:r>
+      <w:r>
+        <w:rPr>
+          <w:lang w:val="en-US"/>
+        </w:rPr>
+        <w:t>Ring</w:t>
+      </w:r>
+      <w:r>
+        <w:t xml:space="preserve">. Благодаря плохому масштабированию (подключению новых пользователей) и постоянных сбоев почти не использовалась, но была стандартизирована на </w:t>
+      </w:r>
+      <w:r>
+        <w:t>802.4</w:t>
+      </w:r>
+      <w:r>
+        <w:t xml:space="preserve">. Физическая топология: шина, логическая: однонаправленное кольцо. Скорость: 1, 5, 10, 20 </w:t>
+      </w:r>
+      <w:r>
+        <w:rPr>
+          <w:lang w:val="en-US"/>
+        </w:rPr>
+        <w:t>Mb/s</w:t>
+      </w:r>
+      <w:r>
+        <w:t>.</w:t>
+      </w:r>
+    </w:p>
+    <w:p>
+      <w:pPr>
+        <w:pStyle w:val="a4"/>
+        <w:numPr>
+          <w:ilvl w:val="0"/>
+          <w:numId w:val="35"/>
+        </w:numPr>
+      </w:pPr>
+      <w:r>
+        <w:rPr>
+          <w:lang w:val="en-US"/>
+        </w:rPr>
+        <w:t>FDDI</w:t>
       </w:r>
       <w:r>
         <w:t xml:space="preserve"> (</w:t>
@@ -9185,142 +9468,40 @@
         <w:rPr>
           <w:lang w:val="en-US"/>
         </w:rPr>
-        <w:t>is</w:t>
-      </w:r>
-      <w:r>
-        <w:t xml:space="preserve"> </w:t>
-      </w:r>
-      <w:r>
-        <w:rPr>
-          <w:lang w:val="en-US"/>
-        </w:rPr>
-        <w:t>token</w:t>
-      </w:r>
-      <w:r>
-        <w:t>)</w:t>
-      </w:r>
-      <w:r>
-        <w:t xml:space="preserve"> в единицу (значит, что кадр – не является токеном), преобразует маркер в кадр и отправляет сообщение.</w:t>
-      </w:r>
-    </w:p>
-    <w:p>
-      <w:pPr>
-        <w:pStyle w:val="a4"/>
-        <w:numPr>
-          <w:ilvl w:val="0"/>
-          <w:numId w:val="34"/>
-        </w:numPr>
-      </w:pPr>
-      <w:r>
-        <w:t>Если нету сообщений – посылает токен дальше.</w:t>
-      </w:r>
-    </w:p>
-    <w:p>
-      <w:r>
-        <w:t xml:space="preserve">Если на станцию приходит сообщение, адресованное не ей – она передаёт его дальше по кругу. Если станции приходит сообщение, адресованное ей – она изменяет поле </w:t>
-      </w:r>
-      <w:r>
-        <w:rPr>
-          <w:lang w:val="en-US"/>
-        </w:rPr>
-        <w:t>C</w:t>
-      </w:r>
-      <w:r>
-        <w:t xml:space="preserve"> (</w:t>
-      </w:r>
-      <w:r>
-        <w:t>значит, что прочитано и скопировано</w:t>
-      </w:r>
-      <w:r>
-        <w:t>)</w:t>
-      </w:r>
-      <w:r>
-        <w:t xml:space="preserve"> и отправляет дальше в кольцо. Причём удалять этот кадр из кольца сможет только станция, которая его создала. Станция посылает маркер после того, как получит сообщение-подтверждение от станции, которой было адресовано сообщение</w:t>
-      </w:r>
-    </w:p>
-    <w:p>
-      <w:r>
-        <w:t xml:space="preserve">Также существует опция раннего освобождения маркера, при котором станция не ждёт подтверждения от станции, которой оно отправляет сообщение. </w:t>
-      </w:r>
-    </w:p>
-    <w:p>
-      <w:r>
-        <w:t xml:space="preserve">Владение токеном ограничено и контролируется таймером </w:t>
-      </w:r>
-      <w:r>
-        <w:rPr>
-          <w:lang w:val="en-US"/>
-        </w:rPr>
-        <w:t>THT</w:t>
-      </w:r>
-      <w:r>
-        <w:t xml:space="preserve"> (</w:t>
-      </w:r>
-      <w:r>
-        <w:rPr>
-          <w:lang w:val="en-US"/>
-        </w:rPr>
-        <w:t>token</w:t>
-      </w:r>
-      <w:r>
-        <w:t xml:space="preserve"> </w:t>
-      </w:r>
-      <w:r>
-        <w:rPr>
-          <w:lang w:val="en-US"/>
-        </w:rPr>
-        <w:t>holding</w:t>
-      </w:r>
-      <w:r>
-        <w:t xml:space="preserve"> </w:t>
-      </w:r>
-      <w:r>
-        <w:rPr>
-          <w:lang w:val="en-US"/>
-        </w:rPr>
-        <w:t>timer</w:t>
-      </w:r>
-      <w:r>
-        <w:t>)</w:t>
-      </w:r>
-    </w:p>
-    <w:p/>
-    <w:p>
-      <w:pPr>
-        <w:pStyle w:val="a4"/>
-        <w:numPr>
-          <w:ilvl w:val="0"/>
-          <w:numId w:val="1"/>
-        </w:numPr>
-      </w:pPr>
-      <w:r>
-        <w:t>Реализации детерминированных методов доступа к моноканалу</w:t>
-      </w:r>
-    </w:p>
-    <w:p>
-      <w:r>
-        <w:t xml:space="preserve">Кроме </w:t>
-      </w:r>
-      <w:r>
-        <w:rPr>
-          <w:lang w:val="en-US"/>
-        </w:rPr>
-        <w:t>Token</w:t>
-      </w:r>
-      <w:r>
-        <w:t xml:space="preserve"> </w:t>
-      </w:r>
-      <w:r>
-        <w:rPr>
-          <w:lang w:val="en-US"/>
-        </w:rPr>
-        <w:t>Ring</w:t>
-      </w:r>
-      <w:r>
-        <w:t xml:space="preserve"> </w:t>
-      </w:r>
-      <w:r>
-        <w:t>есть ещё ряд технологий:</w:t>
+        <w:t>Fiber</w:t>
+      </w:r>
+      <w:r>
+        <w:t xml:space="preserve"> </w:t>
+      </w:r>
+      <w:r>
+        <w:rPr>
+          <w:lang w:val="en-US"/>
+        </w:rPr>
+        <w:t>Distribution</w:t>
+      </w:r>
+      <w:r>
+        <w:t xml:space="preserve"> </w:t>
+      </w:r>
+      <w:r>
+        <w:rPr>
+          <w:lang w:val="en-US"/>
+        </w:rPr>
+        <w:t>Data</w:t>
+      </w:r>
+      <w:r>
+        <w:t xml:space="preserve"> </w:t>
+      </w:r>
+      <w:r>
+        <w:rPr>
+          <w:lang w:val="en-US"/>
+        </w:rPr>
+        <w:t>Interface</w:t>
+      </w:r>
+      <w:r>
+        <w:t xml:space="preserve">) – </w:t>
+      </w:r>
+      <w:r>
+        <w:t>разработана с целью передачи информации на дальние расстояния. Физ. топология двойного кольца (два параллельных) лог. топология однонаправленное кольцо с резервированием.</w:t>
       </w:r>
     </w:p>
     <w:p>
@@ -9332,213 +9513,6 @@
         </w:numPr>
       </w:pPr>
       <w:r>
-        <w:rPr>
-          <w:lang w:val="en-US"/>
-        </w:rPr>
-        <w:t>ARCNET</w:t>
-      </w:r>
-      <w:r>
-        <w:t xml:space="preserve"> – первая технология </w:t>
-      </w:r>
-      <w:r>
-        <w:t xml:space="preserve">ЛКС, массово использовалась до </w:t>
-      </w:r>
-      <w:r>
-        <w:rPr>
-          <w:lang w:val="en-US"/>
-        </w:rPr>
-        <w:t>Ethernet</w:t>
-      </w:r>
-      <w:r>
-        <w:t xml:space="preserve">. </w:t>
-      </w:r>
-      <w:r>
-        <w:t xml:space="preserve">В настоящее время считается устаревшей. Имела скорость 2,5 Мб/с и </w:t>
-      </w:r>
-      <w:r>
-        <w:t>физ</w:t>
-      </w:r>
-      <w:r>
-        <w:t xml:space="preserve">. топологию </w:t>
-      </w:r>
-      <w:r>
-        <w:t xml:space="preserve">шины </w:t>
-      </w:r>
-      <w:r>
-        <w:t>и</w:t>
-      </w:r>
-      <w:r>
-        <w:t xml:space="preserve"> </w:t>
-      </w:r>
-      <w:proofErr w:type="gramStart"/>
-      <w:r>
-        <w:t>лог</w:t>
-      </w:r>
-      <w:r>
-        <w:t>.,</w:t>
-      </w:r>
-      <w:proofErr w:type="gramEnd"/>
-      <w:r>
-        <w:t xml:space="preserve"> </w:t>
-      </w:r>
-      <w:r>
-        <w:t>кольца</w:t>
-      </w:r>
-      <w:r>
-        <w:t xml:space="preserve">. Алгоритмом использовался </w:t>
-      </w:r>
-      <w:r>
-        <w:rPr>
-          <w:lang w:val="en-US"/>
-        </w:rPr>
-        <w:t>Token</w:t>
-      </w:r>
-      <w:r>
-        <w:t xml:space="preserve"> </w:t>
-      </w:r>
-      <w:r>
-        <w:rPr>
-          <w:lang w:val="en-US"/>
-        </w:rPr>
-        <w:t>Ring</w:t>
-      </w:r>
-      <w:r>
-        <w:t xml:space="preserve"> </w:t>
-      </w:r>
-      <w:r>
-        <w:t xml:space="preserve">без приоритетов. </w:t>
-      </w:r>
-    </w:p>
-    <w:p>
-      <w:pPr>
-        <w:pStyle w:val="a4"/>
-        <w:numPr>
-          <w:ilvl w:val="0"/>
-          <w:numId w:val="35"/>
-        </w:numPr>
-      </w:pPr>
-      <w:r>
-        <w:rPr>
-          <w:lang w:val="en-US"/>
-        </w:rPr>
-        <w:t>Token</w:t>
-      </w:r>
-      <w:r>
-        <w:t xml:space="preserve"> </w:t>
-      </w:r>
-      <w:r>
-        <w:rPr>
-          <w:lang w:val="en-US"/>
-        </w:rPr>
-        <w:t>Bus</w:t>
-      </w:r>
-      <w:r>
-        <w:t xml:space="preserve"> –</w:t>
-      </w:r>
-      <w:r>
-        <w:t xml:space="preserve"> разработана параллельно с </w:t>
-      </w:r>
-      <w:r>
-        <w:rPr>
-          <w:lang w:val="en-US"/>
-        </w:rPr>
-        <w:t>Token</w:t>
-      </w:r>
-      <w:r>
-        <w:t xml:space="preserve"> </w:t>
-      </w:r>
-      <w:r>
-        <w:rPr>
-          <w:lang w:val="en-US"/>
-        </w:rPr>
-        <w:t>Ring</w:t>
-      </w:r>
-      <w:r>
-        <w:t xml:space="preserve">. Благодаря плохому масштабированию (подключению новых пользователей) и постоянных сбоев почти не использовалась, но была стандартизирована на </w:t>
-      </w:r>
-      <w:r>
-        <w:t>802.4</w:t>
-      </w:r>
-      <w:r>
-        <w:t xml:space="preserve">. Физическая топология: шина, логическая: однонаправленное кольцо. Скорость: 1, 5, 10, 20 </w:t>
-      </w:r>
-      <w:r>
-        <w:rPr>
-          <w:lang w:val="en-US"/>
-        </w:rPr>
-        <w:t>Mb/s</w:t>
-      </w:r>
-      <w:r>
-        <w:t>.</w:t>
-      </w:r>
-    </w:p>
-    <w:p>
-      <w:pPr>
-        <w:pStyle w:val="a4"/>
-        <w:numPr>
-          <w:ilvl w:val="0"/>
-          <w:numId w:val="35"/>
-        </w:numPr>
-      </w:pPr>
-      <w:r>
-        <w:rPr>
-          <w:lang w:val="en-US"/>
-        </w:rPr>
-        <w:t>FDDI</w:t>
-      </w:r>
-      <w:r>
-        <w:t xml:space="preserve"> (</w:t>
-      </w:r>
-      <w:r>
-        <w:rPr>
-          <w:lang w:val="en-US"/>
-        </w:rPr>
-        <w:t>Fiber</w:t>
-      </w:r>
-      <w:r>
-        <w:t xml:space="preserve"> </w:t>
-      </w:r>
-      <w:r>
-        <w:rPr>
-          <w:lang w:val="en-US"/>
-        </w:rPr>
-        <w:t>Distribution</w:t>
-      </w:r>
-      <w:r>
-        <w:t xml:space="preserve"> </w:t>
-      </w:r>
-      <w:r>
-        <w:rPr>
-          <w:lang w:val="en-US"/>
-        </w:rPr>
-        <w:t>Data</w:t>
-      </w:r>
-      <w:r>
-        <w:t xml:space="preserve"> </w:t>
-      </w:r>
-      <w:r>
-        <w:rPr>
-          <w:lang w:val="en-US"/>
-        </w:rPr>
-        <w:t>Interface</w:t>
-      </w:r>
-      <w:r>
-        <w:t xml:space="preserve">) – </w:t>
-      </w:r>
-      <w:r>
-        <w:t>разработана с целью передачи информации на дальние расстояния. Физ. топология двойного кольца (два параллельных) лог. топология однонаправленное кольцо с резервированием.</w:t>
-      </w:r>
-    </w:p>
-    <w:p>
-      <w:pPr>
-        <w:pStyle w:val="a4"/>
-        <w:numPr>
-          <w:ilvl w:val="0"/>
-          <w:numId w:val="35"/>
-        </w:numPr>
-      </w:pPr>
-      <w:r>
-        <w:lastRenderedPageBreak/>
         <w:t>10</w:t>
       </w:r>
       <w:r>
@@ -10106,6 +10080,7 @@
     </w:p>
     <w:p>
       <w:r>
+        <w:lastRenderedPageBreak/>
         <w:t xml:space="preserve">По правилам данные адреса записывают в формате: </w:t>
       </w:r>
     </w:p>
@@ -10260,6 +10235,8 @@
         </w:rPr>
         <w:t>G</w:t>
       </w:r>
+      <w:bookmarkStart w:id="0" w:name="_GoBack"/>
+      <w:bookmarkEnd w:id="0"/>
     </w:p>
     <w:p>
       <w:r>
@@ -10349,7 +10326,6 @@
         </w:numPr>
       </w:pPr>
       <w:r>
-        <w:lastRenderedPageBreak/>
         <w:t>Заголовок IPv4</w:t>
       </w:r>
     </w:p>
@@ -10870,6 +10846,7 @@
           <w:noProof/>
           <w:lang w:eastAsia="ru-RU"/>
         </w:rPr>
+        <w:lastRenderedPageBreak/>
         <w:drawing>
           <wp:inline distT="0" distB="0" distL="0" distR="0" wp14:anchorId="4BE9C17A" wp14:editId="3FD8CC0F">
             <wp:extent cx="3297777" cy="2209190"/>
@@ -11148,7 +11125,6 @@
         </w:numPr>
       </w:pPr>
       <w:r>
-        <w:lastRenderedPageBreak/>
         <w:t>Протокол ARP</w:t>
       </w:r>
     </w:p>
@@ -11544,6 +11520,7 @@
         </w:numPr>
       </w:pPr>
       <w:r>
+        <w:lastRenderedPageBreak/>
         <w:t>Структура системы DNS</w:t>
       </w:r>
     </w:p>
@@ -11845,7 +11822,6 @@
         </w:numPr>
       </w:pPr>
       <w:r>
-        <w:lastRenderedPageBreak/>
         <w:t>Сообщения DNS</w:t>
       </w:r>
     </w:p>
@@ -12288,6 +12264,7 @@
         <w:rPr>
           <w:lang w:val="en-US"/>
         </w:rPr>
+        <w:lastRenderedPageBreak/>
         <w:t xml:space="preserve">RCODE (Response code) – </w:t>
       </w:r>
       <w:r>
@@ -12745,196 +12722,196 @@
     </w:p>
     <w:p>
       <w:r>
+        <w:t xml:space="preserve">Также стоит упомянуть способы организации взаимодействия, их всего два: </w:t>
+      </w:r>
+    </w:p>
+    <w:p>
+      <w:pPr>
+        <w:pStyle w:val="a4"/>
+        <w:numPr>
+          <w:ilvl w:val="0"/>
+          <w:numId w:val="47"/>
+        </w:numPr>
+      </w:pPr>
+      <w:r>
+        <w:t>Без гарантийной доставки – в СПД принимаются усилия для доставки сообщения, но ничего не гарантируется.</w:t>
+      </w:r>
+    </w:p>
+    <w:p>
+      <w:pPr>
+        <w:pStyle w:val="a4"/>
+        <w:numPr>
+          <w:ilvl w:val="0"/>
+          <w:numId w:val="47"/>
+        </w:numPr>
+      </w:pPr>
+      <w:r>
+        <w:t>С гарантийной доставкой – алгоритм работы транспортной службы гарантирует доставку пакетов.</w:t>
+      </w:r>
+      <w:r>
+        <w:t xml:space="preserve"> (запрос-подтверждение)</w:t>
+      </w:r>
+    </w:p>
+    <w:p/>
+    <w:p>
+      <w:pPr>
+        <w:pStyle w:val="a4"/>
+        <w:numPr>
+          <w:ilvl w:val="0"/>
+          <w:numId w:val="1"/>
+        </w:numPr>
+      </w:pPr>
+      <w:r>
+        <w:t>Классификация оконных механизмов, используемых в сети передачи</w:t>
+      </w:r>
+      <w:r>
+        <w:t xml:space="preserve"> </w:t>
+      </w:r>
+      <w:r>
+        <w:t>данных</w:t>
+      </w:r>
+    </w:p>
+    <w:p>
+      <w:r>
+        <w:t>В случае, когда СПД загружена незначительно, алгоритм запросов-подтверждений становится слишком затратным на время, поэтому оптимизировать такой подход позволяет оконный режим, суть которого состоит в том, что до перехода к ожиданию квитанций передаётся не один, а несколько пакетов (окно).</w:t>
+      </w:r>
+    </w:p>
+    <w:p>
+      <w:r>
+        <w:t xml:space="preserve">Выделяют два основных критерия классификации оконных методов: </w:t>
+      </w:r>
+    </w:p>
+    <w:p>
+      <w:pPr>
+        <w:pStyle w:val="a4"/>
+        <w:numPr>
+          <w:ilvl w:val="0"/>
+          <w:numId w:val="48"/>
+        </w:numPr>
+      </w:pPr>
+      <w:r>
+        <w:t>Статический – неизменяемый размер окна, задающийся в протокол или устанавливающийся изначально на весь сеанс обмена</w:t>
+      </w:r>
+      <w:r>
+        <w:t xml:space="preserve"> (самое простое)</w:t>
+      </w:r>
+    </w:p>
+    <w:p>
+      <w:pPr>
+        <w:pStyle w:val="a4"/>
+        <w:numPr>
+          <w:ilvl w:val="0"/>
+          <w:numId w:val="48"/>
+        </w:numPr>
+      </w:pPr>
+      <w:r>
+        <w:t>Динамический – размер окна может меняться в процессе передачи сообщений (в зависимости от загруженности СПД, получения подтверждений и т.д.</w:t>
+      </w:r>
+      <w:r>
+        <w:t xml:space="preserve"> Сложнее</w:t>
+      </w:r>
+      <w:r>
+        <w:t>)</w:t>
+      </w:r>
+    </w:p>
+    <w:p>
+      <w:r>
+        <w:t xml:space="preserve">Исходя из способа обработки очереди пакетов окно может быть: </w:t>
+      </w:r>
+    </w:p>
+    <w:p>
+      <w:pPr>
+        <w:pStyle w:val="a4"/>
+        <w:numPr>
+          <w:ilvl w:val="0"/>
+          <w:numId w:val="49"/>
+        </w:numPr>
+      </w:pPr>
+      <w:r>
+        <w:t>Фиксированным – перед формированием нового окна, предыдущее должно быть полностью закрыто</w:t>
+      </w:r>
+      <w:r>
+        <w:t xml:space="preserve"> (простой вариант)</w:t>
+      </w:r>
+    </w:p>
+    <w:p>
+      <w:pPr>
+        <w:pStyle w:val="a4"/>
+        <w:numPr>
+          <w:ilvl w:val="0"/>
+          <w:numId w:val="49"/>
+        </w:numPr>
+      </w:pPr>
+      <w:r>
+        <w:t>Скользящим – существует возможность сдвигать окно относите</w:t>
+      </w:r>
+      <w:r>
+        <w:t>льно последовательности пакетов (сложный, но эффективный)</w:t>
+      </w:r>
+    </w:p>
+    <w:p>
+      <w:r>
+        <w:t xml:space="preserve">При реализации оконных методов стоит учитывать: следующие обстоятельства: </w:t>
+      </w:r>
+    </w:p>
+    <w:p>
+      <w:pPr>
+        <w:pStyle w:val="a4"/>
+        <w:numPr>
+          <w:ilvl w:val="0"/>
+          <w:numId w:val="50"/>
+        </w:numPr>
+      </w:pPr>
+      <w:r>
+        <w:t>Нумерация пакетов должна присутствовать в том или ином виде</w:t>
+      </w:r>
+    </w:p>
+    <w:p>
+      <w:pPr>
+        <w:pStyle w:val="a4"/>
+        <w:numPr>
+          <w:ilvl w:val="0"/>
+          <w:numId w:val="50"/>
+        </w:numPr>
+      </w:pPr>
+      <w:r>
+        <w:t>Подтверждаться может как всё окно, так и каждый пакет</w:t>
+      </w:r>
+    </w:p>
+    <w:p>
+      <w:pPr>
+        <w:pStyle w:val="a4"/>
+        <w:numPr>
+          <w:ilvl w:val="0"/>
+          <w:numId w:val="50"/>
+        </w:numPr>
+      </w:pPr>
+      <w:r>
+        <w:t>Размером окна может управлять как передатчик, так и приёмник</w:t>
+      </w:r>
+    </w:p>
+    <w:p>
+      <w:pPr>
+        <w:pStyle w:val="a4"/>
+        <w:numPr>
+          <w:ilvl w:val="0"/>
+          <w:numId w:val="50"/>
+        </w:numPr>
+      </w:pPr>
+      <w:r>
+        <w:t>Размер окна управляется посредством служебных полей</w:t>
+      </w:r>
+    </w:p>
+    <w:p>
+      <w:pPr>
+        <w:pStyle w:val="a4"/>
+        <w:numPr>
+          <w:ilvl w:val="0"/>
+          <w:numId w:val="50"/>
+        </w:numPr>
+      </w:pPr>
+      <w:r>
         <w:lastRenderedPageBreak/>
-        <w:t xml:space="preserve">Также стоит упомянуть способы организации взаимодействия, их всего два: </w:t>
-      </w:r>
-    </w:p>
-    <w:p>
-      <w:pPr>
-        <w:pStyle w:val="a4"/>
-        <w:numPr>
-          <w:ilvl w:val="0"/>
-          <w:numId w:val="47"/>
-        </w:numPr>
-      </w:pPr>
-      <w:r>
-        <w:t>Без гарантийной доставки – в СПД принимаются усилия для доставки сообщения, но ничего не гарантируется.</w:t>
-      </w:r>
-    </w:p>
-    <w:p>
-      <w:pPr>
-        <w:pStyle w:val="a4"/>
-        <w:numPr>
-          <w:ilvl w:val="0"/>
-          <w:numId w:val="47"/>
-        </w:numPr>
-      </w:pPr>
-      <w:r>
-        <w:t>С гарантийной доставкой – алгоритм работы транспортной службы гарантирует доставку пакетов.</w:t>
-      </w:r>
-      <w:r>
-        <w:t xml:space="preserve"> (запрос-подтверждение)</w:t>
-      </w:r>
-    </w:p>
-    <w:p/>
-    <w:p>
-      <w:pPr>
-        <w:pStyle w:val="a4"/>
-        <w:numPr>
-          <w:ilvl w:val="0"/>
-          <w:numId w:val="1"/>
-        </w:numPr>
-      </w:pPr>
-      <w:r>
-        <w:t>Классификация оконных механизмов, используемых в сети передачи</w:t>
-      </w:r>
-      <w:r>
-        <w:t xml:space="preserve"> </w:t>
-      </w:r>
-      <w:r>
-        <w:t>данных</w:t>
-      </w:r>
-    </w:p>
-    <w:p>
-      <w:r>
-        <w:t>В случае, когда СПД загружена незначительно, алгоритм запросов-подтверждений становится слишком затратным на время, поэтому оптимизировать такой подход позволяет оконный режим, суть которого состоит в том, что до перехода к ожиданию квитанций передаётся не один, а несколько пакетов (окно).</w:t>
-      </w:r>
-    </w:p>
-    <w:p>
-      <w:r>
-        <w:t xml:space="preserve">Выделяют два основных критерия классификации оконных методов: </w:t>
-      </w:r>
-    </w:p>
-    <w:p>
-      <w:pPr>
-        <w:pStyle w:val="a4"/>
-        <w:numPr>
-          <w:ilvl w:val="0"/>
-          <w:numId w:val="48"/>
-        </w:numPr>
-      </w:pPr>
-      <w:r>
-        <w:t>Статический – неизменяемый размер окна, задающийся в протокол или устанавливающийся изначально на весь сеанс обмена</w:t>
-      </w:r>
-      <w:r>
-        <w:t xml:space="preserve"> (самое простое)</w:t>
-      </w:r>
-    </w:p>
-    <w:p>
-      <w:pPr>
-        <w:pStyle w:val="a4"/>
-        <w:numPr>
-          <w:ilvl w:val="0"/>
-          <w:numId w:val="48"/>
-        </w:numPr>
-      </w:pPr>
-      <w:r>
-        <w:t>Динамический – размер окна может меняться в процессе передачи сообщений (в зависимости от загруженности СПД, получения подтверждений и т.д.</w:t>
-      </w:r>
-      <w:r>
-        <w:t xml:space="preserve"> Сложнее</w:t>
-      </w:r>
-      <w:r>
-        <w:t>)</w:t>
-      </w:r>
-    </w:p>
-    <w:p>
-      <w:r>
-        <w:t xml:space="preserve">Исходя из способа обработки очереди пакетов окно может быть: </w:t>
-      </w:r>
-    </w:p>
-    <w:p>
-      <w:pPr>
-        <w:pStyle w:val="a4"/>
-        <w:numPr>
-          <w:ilvl w:val="0"/>
-          <w:numId w:val="49"/>
-        </w:numPr>
-      </w:pPr>
-      <w:r>
-        <w:t>Фиксированным – перед формированием нового окна, предыдущее должно быть полностью закрыто</w:t>
-      </w:r>
-      <w:r>
-        <w:t xml:space="preserve"> (простой вариант)</w:t>
-      </w:r>
-    </w:p>
-    <w:p>
-      <w:pPr>
-        <w:pStyle w:val="a4"/>
-        <w:numPr>
-          <w:ilvl w:val="0"/>
-          <w:numId w:val="49"/>
-        </w:numPr>
-      </w:pPr>
-      <w:r>
-        <w:t>Скользящим – существует возможность сдвигать окно относите</w:t>
-      </w:r>
-      <w:r>
-        <w:t>льно последовательности пакетов (сложный, но эффективный)</w:t>
-      </w:r>
-    </w:p>
-    <w:p>
-      <w:r>
-        <w:t xml:space="preserve">При реализации оконных методов стоит учитывать: следующие обстоятельства: </w:t>
-      </w:r>
-    </w:p>
-    <w:p>
-      <w:pPr>
-        <w:pStyle w:val="a4"/>
-        <w:numPr>
-          <w:ilvl w:val="0"/>
-          <w:numId w:val="50"/>
-        </w:numPr>
-      </w:pPr>
-      <w:r>
-        <w:t>Нумерация пакетов должна присутствовать в том или ином виде</w:t>
-      </w:r>
-    </w:p>
-    <w:p>
-      <w:pPr>
-        <w:pStyle w:val="a4"/>
-        <w:numPr>
-          <w:ilvl w:val="0"/>
-          <w:numId w:val="50"/>
-        </w:numPr>
-      </w:pPr>
-      <w:r>
-        <w:t>Подтверждаться может как всё окно, так и каждый пакет</w:t>
-      </w:r>
-    </w:p>
-    <w:p>
-      <w:pPr>
-        <w:pStyle w:val="a4"/>
-        <w:numPr>
-          <w:ilvl w:val="0"/>
-          <w:numId w:val="50"/>
-        </w:numPr>
-      </w:pPr>
-      <w:r>
-        <w:t>Размером окна может управлять как передатчик, так и приёмник</w:t>
-      </w:r>
-    </w:p>
-    <w:p>
-      <w:pPr>
-        <w:pStyle w:val="a4"/>
-        <w:numPr>
-          <w:ilvl w:val="0"/>
-          <w:numId w:val="50"/>
-        </w:numPr>
-      </w:pPr>
-      <w:r>
-        <w:t>Размер окна управляется посредством служебных полей</w:t>
-      </w:r>
-    </w:p>
-    <w:p>
-      <w:pPr>
-        <w:pStyle w:val="a4"/>
-        <w:numPr>
-          <w:ilvl w:val="0"/>
-          <w:numId w:val="50"/>
-        </w:numPr>
-      </w:pPr>
-      <w:r>
         <w:t>Окно, с которым работает передатчик может отличаться от окна, с которым работает приёмник</w:t>
       </w:r>
     </w:p>
@@ -13125,11 +13102,7 @@
         <w:t>number</w:t>
       </w:r>
       <w:r>
-        <w:t xml:space="preserve">), который </w:t>
-      </w:r>
-      <w:r>
-        <w:lastRenderedPageBreak/>
-        <w:t xml:space="preserve">генерируется случайно. Принято, что </w:t>
+        <w:t xml:space="preserve">), который генерируется случайно. Принято, что </w:t>
       </w:r>
       <w:r>
         <w:rPr>
@@ -13497,6 +13470,7 @@
         <w:rPr>
           <w:lang w:val="en-US"/>
         </w:rPr>
+        <w:lastRenderedPageBreak/>
         <w:t>CWR</w:t>
       </w:r>
       <w:r>
@@ -15938,6 +15912,10 @@
         <w:jc w:val="center"/>
       </w:pPr>
       <w:r>
+        <w:rPr>
+          <w:noProof/>
+          <w:lang w:eastAsia="ru-RU"/>
+        </w:rPr>
         <w:drawing>
           <wp:inline distT="0" distB="0" distL="0" distR="0" wp14:anchorId="29CE915A" wp14:editId="0025B190">
             <wp:extent cx="2234316" cy="1269282"/>
@@ -16049,6 +16027,10 @@
         <w:jc w:val="center"/>
       </w:pPr>
       <w:r>
+        <w:rPr>
+          <w:noProof/>
+          <w:lang w:eastAsia="ru-RU"/>
+        </w:rPr>
         <w:drawing>
           <wp:inline distT="0" distB="0" distL="0" distR="0" wp14:anchorId="4747D496" wp14:editId="0003847C">
             <wp:extent cx="2695492" cy="1031271"/>
@@ -16104,6 +16086,10 @@
         <w:jc w:val="center"/>
       </w:pPr>
       <w:r>
+        <w:rPr>
+          <w:noProof/>
+          <w:lang w:eastAsia="ru-RU"/>
+        </w:rPr>
         <w:drawing>
           <wp:inline distT="0" distB="0" distL="0" distR="0" wp14:anchorId="00B6759B" wp14:editId="5A25D0E8">
             <wp:extent cx="2099144" cy="1310819"/>
@@ -16242,6 +16228,10 @@
         <w:jc w:val="center"/>
       </w:pPr>
       <w:r>
+        <w:rPr>
+          <w:noProof/>
+          <w:lang w:eastAsia="ru-RU"/>
+        </w:rPr>
         <w:drawing>
           <wp:inline distT="0" distB="0" distL="0" distR="0" wp14:anchorId="0ADD7F70" wp14:editId="05EB6B1F">
             <wp:extent cx="2671638" cy="2322931"/>
@@ -16960,6 +16950,10 @@
         <w:jc w:val="center"/>
       </w:pPr>
       <w:r>
+        <w:rPr>
+          <w:noProof/>
+          <w:lang w:eastAsia="ru-RU"/>
+        </w:rPr>
         <w:drawing>
           <wp:inline distT="0" distB="0" distL="0" distR="0" wp14:anchorId="4F0448E0" wp14:editId="4BFDDD79">
             <wp:extent cx="3705308" cy="1094224"/>
@@ -17306,10 +17300,7 @@
         <w:t xml:space="preserve"> – </w:t>
       </w:r>
       <w:r>
-        <w:t xml:space="preserve">файл пересылается в виде последовательности блоков, каждый из которых имеет заголовок, в котором записывается кол-во байт. </w:t>
-      </w:r>
-      <w:r>
-        <w:t>Редкий способ</w:t>
+        <w:t>файл пересылается в виде последовательности блоков, каждый из которых имеет заголовок, в котором записывается кол-во байт. Редкий способ</w:t>
       </w:r>
     </w:p>
     <w:p>
@@ -17394,6 +17385,10 @@
         <w:jc w:val="center"/>
       </w:pPr>
       <w:r>
+        <w:rPr>
+          <w:noProof/>
+          <w:lang w:eastAsia="ru-RU"/>
+        </w:rPr>
         <w:drawing>
           <wp:inline distT="0" distB="0" distL="0" distR="0" wp14:anchorId="5164E7C1" wp14:editId="6C8B705F">
             <wp:extent cx="3514131" cy="755374"/>
@@ -17980,6 +17975,10 @@
         <w:jc w:val="center"/>
       </w:pPr>
       <w:r>
+        <w:rPr>
+          <w:noProof/>
+          <w:lang w:eastAsia="ru-RU"/>
+        </w:rPr>
         <w:drawing>
           <wp:inline distT="0" distB="0" distL="0" distR="0" wp14:anchorId="66C05D68" wp14:editId="42D5AFBA">
             <wp:extent cx="3673502" cy="3287516"/>
@@ -18031,8 +18030,6 @@
         </w:rPr>
         <w:t>SMTP</w:t>
       </w:r>
-      <w:bookmarkStart w:id="0" w:name="_GoBack"/>
-      <w:bookmarkEnd w:id="0"/>
     </w:p>
     <w:sectPr>
       <w:pgSz w:w="11906" w:h="16838"/>
@@ -26919,7 +26916,7 @@
 </file>
 
 <file path=customXml/itemProps1.xml><?xml version="1.0" encoding="utf-8"?>
-<ds:datastoreItem xmlns:ds="http://schemas.openxmlformats.org/officeDocument/2006/customXml" ds:itemID="{AE77F0E7-A824-43C3-A4EA-04D454E3E2C6}">
+<ds:datastoreItem xmlns:ds="http://schemas.openxmlformats.org/officeDocument/2006/customXml" ds:itemID="{7EB83382-2DB5-4269-8C0E-7ADF44140FD3}">
   <ds:schemaRefs>
     <ds:schemaRef ds:uri="http://schemas.openxmlformats.org/officeDocument/2006/bibliography"/>
   </ds:schemaRefs>

</xml_diff>

<commit_message>
add tunneling and fragmentation
</commit_message>
<xml_diff>
--- a/5_term/TOKS/Exam/Answers.docx
+++ b/5_term/TOKS/Exam/Answers.docx
@@ -3793,6 +3793,21 @@
         <w:tab/>
       </w:r>
     </w:p>
+    <w:p>
+      <w:proofErr w:type="spellStart"/>
+      <w:r>
+        <w:t>Туннелирование</w:t>
+      </w:r>
+      <w:proofErr w:type="spellEnd"/>
+      <w:r>
+        <w:t xml:space="preserve"> – это вкладывание пакета одного протокола в пакеты другого протокола того же уровня</w:t>
+      </w:r>
+    </w:p>
+    <w:p>
+      <w:r>
+        <w:t>Фрагментация – разбиение данных на фрагменты, и передача цепочки пакетов. Применяется, если пакеты или данные некоторого уровня не помещаются в поле определённой длины в пакеты нижестоящего уровня.</w:t>
+      </w:r>
+    </w:p>
     <w:p/>
     <w:p>
       <w:pPr>
@@ -3987,6 +4002,10 @@
         </w:drawing>
       </w:r>
     </w:p>
+    <w:p>
+      <w:bookmarkStart w:id="0" w:name="_GoBack"/>
+      <w:bookmarkEnd w:id="0"/>
+    </w:p>
     <w:p/>
     <w:p>
       <w:pPr>
@@ -3997,6 +4016,7 @@
         </w:numPr>
       </w:pPr>
       <w:r>
+        <w:lastRenderedPageBreak/>
         <w:t>Особенности линейного кодирования и классификация линейных</w:t>
       </w:r>
       <w:r>
@@ -4013,7 +4033,6 @@
     </w:p>
     <w:p>
       <w:r>
-        <w:lastRenderedPageBreak/>
         <w:t>Все линейные коды направлены на преобразование битовых последовательностей, чтобы в лин</w:t>
       </w:r>
       <w:r>
@@ -4549,6 +4568,7 @@
     </w:p>
     <w:p>
       <w:r>
+        <w:lastRenderedPageBreak/>
         <w:t>Манчестерские уровни выражаются в переходах между уровнями во время тактов. Так как 0 будет выглядеть в манчестерском коде вот так вот</w:t>
       </w:r>
       <w:proofErr w:type="gramStart"/>
@@ -4650,7 +4670,6 @@
     </w:p>
     <w:p>
       <w:r>
-        <w:lastRenderedPageBreak/>
         <w:t xml:space="preserve">Манчестерский код широко используется в стандартах </w:t>
       </w:r>
       <w:r>
@@ -5301,85 +5320,10 @@
         <w:t>+ 1 = 1011 = 11</w:t>
       </w:r>
       <w:r>
-        <w:t xml:space="preserve">. Вернёмся к умножению. Теперь складываем порождающий полином и результат умножения (всё ещё по модулю): </w:t>
-      </w:r>
-      <w:r>
-        <w:t>(</w:t>
-      </w:r>
-      <w:r>
-        <w:rPr>
-          <w:lang w:val="en-US"/>
-        </w:rPr>
-        <w:t>x</w:t>
-      </w:r>
-      <w:r>
-        <w:t xml:space="preserve">^4 + </w:t>
-      </w:r>
-      <w:r>
-        <w:rPr>
-          <w:lang w:val="en-US"/>
-        </w:rPr>
-        <w:t>x</w:t>
-      </w:r>
-      <w:r>
-        <w:t xml:space="preserve">^3 + </w:t>
-      </w:r>
-      <w:r>
-        <w:rPr>
-          <w:lang w:val="en-US"/>
-        </w:rPr>
-        <w:t>x</w:t>
-      </w:r>
-      <w:r>
-        <w:t xml:space="preserve"> + 1</w:t>
-      </w:r>
-      <w:r>
-        <w:t>)</w:t>
-      </w:r>
-      <w:r>
-        <w:t xml:space="preserve"> + </w:t>
-      </w:r>
-      <w:r>
-        <w:t>(</w:t>
-      </w:r>
-      <w:r>
-        <w:rPr>
-          <w:lang w:val="en-US"/>
-        </w:rPr>
-        <w:t>x</w:t>
-      </w:r>
-      <w:r>
-        <w:t>^</w:t>
-      </w:r>
-      <w:r>
-        <w:t xml:space="preserve">3 </w:t>
-      </w:r>
-      <w:r>
-        <w:t xml:space="preserve">+ </w:t>
-      </w:r>
-      <w:r>
-        <w:rPr>
-          <w:lang w:val="en-US"/>
-        </w:rPr>
-        <w:t>x</w:t>
-      </w:r>
-      <w:r>
-        <w:t xml:space="preserve"> </w:t>
-      </w:r>
-      <w:r>
-        <w:t xml:space="preserve">+ 1) = </w:t>
-      </w:r>
-      <w:r>
-        <w:rPr>
-          <w:lang w:val="en-US"/>
-        </w:rPr>
-        <w:t>x</w:t>
-      </w:r>
-      <w:r>
-        <w:t>^4</w:t>
-      </w:r>
-      <w:r>
-        <w:t>.</w:t>
+        <w:t xml:space="preserve">. Вернёмся к умножению. </w:t>
+      </w:r>
+      <w:r>
+        <w:t>После данной операции надо разделить полученное значение на неприводимый полином.</w:t>
       </w:r>
     </w:p>
     <w:p>
@@ -5422,6 +5366,7 @@
     </w:p>
     <w:p>
       <w:r>
+        <w:lastRenderedPageBreak/>
         <w:t>Начало данному кодированию положила теорема Шеннона. Она утверждает, что любой дискретный канал связи имеет конечную пропускную способность и этот канал может быть задействован для передачи информации со сколь угодно большой степенью достоверности, несмотря на наличие помех. (любой канал может быть максимально помехоустойчивым)</w:t>
       </w:r>
     </w:p>
@@ -5436,7 +5381,6 @@
           <w:noProof/>
           <w:lang w:eastAsia="ru-RU"/>
         </w:rPr>
-        <w:lastRenderedPageBreak/>
         <w:drawing>
           <wp:inline distT="0" distB="0" distL="0" distR="0" wp14:anchorId="0356D14D" wp14:editId="5DA12B16">
             <wp:extent cx="3212327" cy="664448"/>
@@ -10235,8 +10179,6 @@
         </w:rPr>
         <w:t>G</w:t>
       </w:r>
-      <w:bookmarkStart w:id="0" w:name="_GoBack"/>
-      <w:bookmarkEnd w:id="0"/>
     </w:p>
     <w:p>
       <w:r>
@@ -26916,7 +26858,7 @@
 </file>
 
 <file path=customXml/itemProps1.xml><?xml version="1.0" encoding="utf-8"?>
-<ds:datastoreItem xmlns:ds="http://schemas.openxmlformats.org/officeDocument/2006/customXml" ds:itemID="{7EB83382-2DB5-4269-8C0E-7ADF44140FD3}">
+<ds:datastoreItem xmlns:ds="http://schemas.openxmlformats.org/officeDocument/2006/customXml" ds:itemID="{0D60E844-9D44-41E5-BEA4-4D4EDB15A80A}">
   <ds:schemaRefs>
     <ds:schemaRef ds:uri="http://schemas.openxmlformats.org/officeDocument/2006/bibliography"/>
   </ds:schemaRefs>

</xml_diff>